<commit_message>
Update RFC with new functionality
</commit_message>
<xml_diff>
--- a/docs/RFC.docx
+++ b/docs/RFC.docx
@@ -21,7 +21,7 @@
         <mc:AlternateContent>
           <mc:Choice Requires="wps">
             <w:drawing>
-              <wp:anchor distT="0" distB="0" distL="114300" distR="114300" simplePos="0" relativeHeight="251659264" behindDoc="0" locked="0" layoutInCell="1" allowOverlap="1">
+              <wp:anchor distT="0" distB="0" distL="114300" distR="114300" simplePos="0" relativeHeight="251659264" behindDoc="0" locked="0" layoutInCell="1" allowOverlap="1" wp14:anchorId="64051895" wp14:editId="328CFC73">
                 <wp:simplePos x="0" y="0"/>
                 <wp:positionH relativeFrom="column">
                   <wp:posOffset>-70373</wp:posOffset>
@@ -291,7 +291,7 @@
         <mc:AlternateContent>
           <mc:Choice Requires="wps">
             <w:drawing>
-              <wp:anchor distT="0" distB="0" distL="114300" distR="114300" simplePos="0" relativeHeight="251661312" behindDoc="0" locked="0" layoutInCell="1" allowOverlap="1" wp14:anchorId="0A4ED979" wp14:editId="0DF9B500">
+              <wp:anchor distT="0" distB="0" distL="114300" distR="114300" simplePos="0" relativeHeight="251661312" behindDoc="0" locked="0" layoutInCell="1" allowOverlap="1" wp14:anchorId="65BD85F7" wp14:editId="32C94BCB">
                 <wp:simplePos x="0" y="0"/>
                 <wp:positionH relativeFrom="column">
                   <wp:posOffset>3792332</wp:posOffset>
@@ -892,7 +892,10 @@
     <w:sdt>
       <w:sdtPr>
         <w:rPr>
-          <w:rFonts w:ascii="Consolas" w:hAnsi="Consolas" w:cs="Consolas"/>
+          <w:rFonts w:ascii="Consolas" w:eastAsiaTheme="minorHAnsi" w:hAnsi="Consolas" w:cs="Consolas"/>
+          <w:b w:val="0"/>
+          <w:bCs w:val="0"/>
+          <w:color w:val="auto"/>
           <w:sz w:val="22"/>
           <w:szCs w:val="22"/>
         </w:rPr>
@@ -904,9 +907,7 @@
       </w:sdtPr>
       <w:sdtEndPr>
         <w:rPr>
-          <w:rFonts w:eastAsiaTheme="minorHAnsi"/>
           <w:noProof/>
-          <w:color w:val="auto"/>
         </w:rPr>
       </w:sdtEndPr>
       <w:sdtContent>
@@ -2613,8 +2614,6 @@
           <w:szCs w:val="22"/>
         </w:rPr>
       </w:pPr>
-      <w:bookmarkStart w:id="0" w:name="_GoBack"/>
-      <w:bookmarkEnd w:id="0"/>
     </w:p>
     <w:p>
       <w:pPr>
@@ -2762,7 +2761,7 @@
           <w:szCs w:val="22"/>
         </w:rPr>
       </w:pPr>
-      <w:bookmarkStart w:id="1" w:name="_Toc26475020"/>
+      <w:bookmarkStart w:id="0" w:name="_Toc26475020"/>
       <w:r>
         <w:rPr>
           <w:rFonts w:ascii="Consolas" w:hAnsi="Consolas" w:cs="Consolas"/>
@@ -2771,7 +2770,7 @@
         </w:rPr>
         <w:t>Introduction</w:t>
       </w:r>
-      <w:bookmarkEnd w:id="1"/>
+      <w:bookmarkEnd w:id="0"/>
     </w:p>
     <w:p>
       <w:pPr>
@@ -2894,7 +2893,7 @@
           <w:szCs w:val="22"/>
         </w:rPr>
       </w:pPr>
-      <w:bookmarkStart w:id="2" w:name="_Toc26475021"/>
+      <w:bookmarkStart w:id="1" w:name="_Toc26475021"/>
       <w:r>
         <w:rPr>
           <w:rFonts w:ascii="Consolas" w:hAnsi="Consolas" w:cs="Consolas"/>
@@ -2903,7 +2902,7 @@
         </w:rPr>
         <w:t>Server</w:t>
       </w:r>
-      <w:bookmarkEnd w:id="2"/>
+      <w:bookmarkEnd w:id="1"/>
     </w:p>
     <w:p>
       <w:pPr>
@@ -2960,18 +2959,16 @@
           <w:sz w:val="22"/>
           <w:szCs w:val="22"/>
         </w:rPr>
-        <w:t xml:space="preserve">. When the client sends a </w:t>
-      </w:r>
-      <w:proofErr w:type="gramStart"/>
-      <w:r>
-        <w:rPr>
-          <w:rFonts w:ascii="Consolas" w:hAnsi="Consolas" w:cs="Consolas"/>
-          <w:sz w:val="22"/>
-          <w:szCs w:val="22"/>
-        </w:rPr>
-        <w:t>message</w:t>
-      </w:r>
-      <w:proofErr w:type="gramEnd"/>
+        <w:t>. When the client sends a message</w:t>
+      </w:r>
+      <w:r>
+        <w:rPr>
+          <w:rFonts w:ascii="Consolas" w:hAnsi="Consolas" w:cs="Consolas"/>
+          <w:sz w:val="22"/>
+          <w:szCs w:val="22"/>
+        </w:rPr>
+        <w:t>,</w:t>
+      </w:r>
       <w:r>
         <w:rPr>
           <w:rFonts w:ascii="Consolas" w:hAnsi="Consolas" w:cs="Consolas"/>
@@ -2986,7 +2983,23 @@
           <w:sz w:val="22"/>
           <w:szCs w:val="22"/>
         </w:rPr>
-        <w:t>will transmit the message to all connected users, or to a particular room.</w:t>
+        <w:t xml:space="preserve">will </w:t>
+      </w:r>
+      <w:r>
+        <w:rPr>
+          <w:rFonts w:ascii="Consolas" w:hAnsi="Consolas" w:cs="Consolas"/>
+          <w:sz w:val="22"/>
+          <w:szCs w:val="22"/>
+        </w:rPr>
+        <w:t xml:space="preserve">then </w:t>
+      </w:r>
+      <w:r>
+        <w:rPr>
+          <w:rFonts w:ascii="Consolas" w:hAnsi="Consolas" w:cs="Consolas"/>
+          <w:sz w:val="22"/>
+          <w:szCs w:val="22"/>
+        </w:rPr>
+        <w:t>transmit the message to all connected users, or to a particular room.</w:t>
       </w:r>
     </w:p>
     <w:p>
@@ -3012,7 +3025,7 @@
           <w:szCs w:val="22"/>
         </w:rPr>
       </w:pPr>
-      <w:bookmarkStart w:id="3" w:name="_Toc26475022"/>
+      <w:bookmarkStart w:id="2" w:name="_Toc26475022"/>
       <w:r>
         <w:rPr>
           <w:rFonts w:ascii="Consolas" w:hAnsi="Consolas" w:cs="Consolas"/>
@@ -3021,7 +3034,7 @@
         </w:rPr>
         <w:t>Client</w:t>
       </w:r>
-      <w:bookmarkEnd w:id="3"/>
+      <w:bookmarkEnd w:id="2"/>
     </w:p>
     <w:p>
       <w:pPr>
@@ -3051,7 +3064,39 @@
           <w:sz w:val="22"/>
           <w:szCs w:val="22"/>
         </w:rPr>
-        <w:t>Once a client is connected to the server, the thread count is incremented and associated to that client. Any time a client broadcasts a message to other users, the client’s unique username and number is displayed. This allows other clients to identify who is connected to a room, or who sent a particular message.</w:t>
+        <w:t>Once a client is connected to the server</w:t>
+      </w:r>
+      <w:r>
+        <w:rPr>
+          <w:rFonts w:ascii="Consolas" w:hAnsi="Consolas" w:cs="Consolas"/>
+          <w:sz w:val="22"/>
+          <w:szCs w:val="22"/>
+        </w:rPr>
+        <w:t xml:space="preserve"> running on the same port</w:t>
+      </w:r>
+      <w:r>
+        <w:rPr>
+          <w:rFonts w:ascii="Consolas" w:hAnsi="Consolas" w:cs="Consolas"/>
+          <w:sz w:val="22"/>
+          <w:szCs w:val="22"/>
+        </w:rPr>
+        <w:t xml:space="preserve">, the thread count is incremented and associated to that client. </w:t>
+      </w:r>
+      <w:r>
+        <w:rPr>
+          <w:rFonts w:ascii="Consolas" w:hAnsi="Consolas" w:cs="Consolas"/>
+          <w:sz w:val="22"/>
+          <w:szCs w:val="22"/>
+        </w:rPr>
+        <w:t xml:space="preserve">The client may also select a unique username, which will appear in the window next to the number associated with that client. </w:t>
+      </w:r>
+      <w:r>
+        <w:rPr>
+          <w:rFonts w:ascii="Consolas" w:hAnsi="Consolas" w:cs="Consolas"/>
+          <w:sz w:val="22"/>
+          <w:szCs w:val="22"/>
+        </w:rPr>
+        <w:t>Any time a client broadcasts a message to other users, the client’s unique username and number is displayed. This allows other clients to identify who is connected to a room, or who sent a particular message.</w:t>
       </w:r>
     </w:p>
     <w:p>
@@ -3077,7 +3122,7 @@
           <w:szCs w:val="22"/>
         </w:rPr>
       </w:pPr>
-      <w:bookmarkStart w:id="4" w:name="_Toc26475023"/>
+      <w:bookmarkStart w:id="3" w:name="_Toc26475023"/>
       <w:r>
         <w:rPr>
           <w:rFonts w:ascii="Consolas" w:hAnsi="Consolas" w:cs="Consolas"/>
@@ -3086,7 +3131,7 @@
         </w:rPr>
         <w:t>Rooms</w:t>
       </w:r>
-      <w:bookmarkEnd w:id="4"/>
+      <w:bookmarkEnd w:id="3"/>
     </w:p>
     <w:p/>
     <w:p>
@@ -3096,7 +3141,23 @@
           <w:sz w:val="22"/>
           <w:szCs w:val="22"/>
         </w:rPr>
-        <w:t>Clients will have the ability to connect to virtual rooms. Rooms are specified by a unique name and are public to all clients. A client can create a new room, join a room, leave a room, list available rooms, or broadcast messages to other users connected to a particular room.</w:t>
+        <w:t xml:space="preserve">Clients will have the ability to connect to virtual rooms. Rooms are specified by a unique name and are public to all clients. A client can create a new room, join a room, leave a room, list available rooms, or </w:t>
+      </w:r>
+      <w:r>
+        <w:rPr>
+          <w:rFonts w:ascii="Consolas" w:hAnsi="Consolas" w:cs="Consolas"/>
+          <w:sz w:val="22"/>
+          <w:szCs w:val="22"/>
+        </w:rPr>
+        <w:t>send</w:t>
+      </w:r>
+      <w:r>
+        <w:rPr>
+          <w:rFonts w:ascii="Consolas" w:hAnsi="Consolas" w:cs="Consolas"/>
+          <w:sz w:val="22"/>
+          <w:szCs w:val="22"/>
+        </w:rPr>
+        <w:t xml:space="preserve"> messages to other users connected to a particular room.</w:t>
       </w:r>
     </w:p>
     <w:p>
@@ -3125,7 +3186,7 @@
           <w:szCs w:val="22"/>
         </w:rPr>
       </w:pPr>
-      <w:bookmarkStart w:id="5" w:name="_Toc26475024"/>
+      <w:bookmarkStart w:id="4" w:name="_Toc26475024"/>
       <w:r>
         <w:rPr>
           <w:rFonts w:ascii="Consolas" w:hAnsi="Consolas" w:cs="Consolas"/>
@@ -3134,7 +3195,7 @@
         </w:rPr>
         <w:t>IRC Concepts</w:t>
       </w:r>
-      <w:bookmarkEnd w:id="5"/>
+      <w:bookmarkEnd w:id="4"/>
     </w:p>
     <w:p>
       <w:pPr>
@@ -3165,7 +3226,7 @@
           <w:szCs w:val="22"/>
         </w:rPr>
       </w:pPr>
-      <w:bookmarkStart w:id="6" w:name="_Toc26475025"/>
+      <w:bookmarkStart w:id="5" w:name="_Toc26475025"/>
       <w:r>
         <w:rPr>
           <w:rFonts w:ascii="Consolas" w:eastAsiaTheme="majorEastAsia" w:hAnsi="Consolas" w:cs="Consolas"/>
@@ -3175,7 +3236,7 @@
         </w:rPr>
         <w:t>One-to-one Communication</w:t>
       </w:r>
-      <w:bookmarkEnd w:id="6"/>
+      <w:bookmarkEnd w:id="5"/>
     </w:p>
     <w:p>
       <w:pPr>
@@ -3194,6 +3255,7 @@
           <w:sz w:val="22"/>
           <w:szCs w:val="22"/>
         </w:rPr>
+        <w:lastRenderedPageBreak/>
         <w:br/>
       </w:r>
       <w:r>
@@ -3202,16 +3264,7 @@
           <w:sz w:val="22"/>
           <w:szCs w:val="22"/>
         </w:rPr>
-        <w:t xml:space="preserve">One-to-one communication indicates messaging between clients, as there is </w:t>
-      </w:r>
-      <w:r>
-        <w:rPr>
-          <w:rFonts w:ascii="Consolas" w:hAnsi="Consolas" w:cs="Consolas"/>
-          <w:sz w:val="22"/>
-          <w:szCs w:val="22"/>
-        </w:rPr>
-        <w:lastRenderedPageBreak/>
-        <w:t xml:space="preserve">only one server available to the system. If Client #1 wants to send a message to Client #2: the message from Client #1 is first received by the server, which then forwards the message to Client #2. </w:t>
+        <w:t xml:space="preserve">One-to-one communication indicates messaging between clients, as there is only one server available to the system. If Client #1 wants to send a message to Client #2: the message from Client #1 is first received by the server, which then forwards the message to Client #2. </w:t>
       </w:r>
     </w:p>
     <w:p>
@@ -3241,7 +3294,7 @@
           <w:szCs w:val="22"/>
         </w:rPr>
       </w:pPr>
-      <w:bookmarkStart w:id="7" w:name="_Toc26475026"/>
+      <w:bookmarkStart w:id="6" w:name="_Toc26475026"/>
       <w:r>
         <w:rPr>
           <w:rFonts w:ascii="Consolas" w:eastAsiaTheme="majorEastAsia" w:hAnsi="Consolas" w:cs="Consolas"/>
@@ -3260,7 +3313,7 @@
         </w:rPr>
         <w:t>n</w:t>
       </w:r>
-      <w:bookmarkEnd w:id="7"/>
+      <w:bookmarkEnd w:id="6"/>
     </w:p>
     <w:p>
       <w:pPr>
@@ -3289,63 +3342,7 @@
           <w:sz w:val="22"/>
           <w:szCs w:val="22"/>
         </w:rPr>
-        <w:t>One-to-</w:t>
-      </w:r>
-      <w:r>
-        <w:rPr>
-          <w:rFonts w:ascii="Consolas" w:hAnsi="Consolas" w:cs="Consolas"/>
-          <w:sz w:val="22"/>
-          <w:szCs w:val="22"/>
-        </w:rPr>
-        <w:t>many</w:t>
-      </w:r>
-      <w:r>
-        <w:rPr>
-          <w:rFonts w:ascii="Consolas" w:hAnsi="Consolas" w:cs="Consolas"/>
-          <w:sz w:val="22"/>
-          <w:szCs w:val="22"/>
-        </w:rPr>
-        <w:t xml:space="preserve"> communication </w:t>
-      </w:r>
-      <w:r>
-        <w:rPr>
-          <w:rFonts w:ascii="Consolas" w:hAnsi="Consolas" w:cs="Consolas"/>
-          <w:sz w:val="22"/>
-          <w:szCs w:val="22"/>
-        </w:rPr>
-        <w:t>indicates</w:t>
-      </w:r>
-      <w:r>
-        <w:rPr>
-          <w:rFonts w:ascii="Consolas" w:hAnsi="Consolas" w:cs="Consolas"/>
-          <w:sz w:val="22"/>
-          <w:szCs w:val="22"/>
-        </w:rPr>
-        <w:t xml:space="preserve"> messaging between </w:t>
-      </w:r>
-      <w:r>
-        <w:rPr>
-          <w:rFonts w:ascii="Consolas" w:hAnsi="Consolas" w:cs="Consolas"/>
-          <w:sz w:val="22"/>
-          <w:szCs w:val="22"/>
-        </w:rPr>
-        <w:t xml:space="preserve">multiple </w:t>
-      </w:r>
-      <w:r>
-        <w:rPr>
-          <w:rFonts w:ascii="Consolas" w:hAnsi="Consolas" w:cs="Consolas"/>
-          <w:sz w:val="22"/>
-          <w:szCs w:val="22"/>
-        </w:rPr>
-        <w:t>clients</w:t>
-      </w:r>
-      <w:r>
-        <w:rPr>
-          <w:rFonts w:ascii="Consolas" w:hAnsi="Consolas" w:cs="Consolas"/>
-          <w:sz w:val="22"/>
-          <w:szCs w:val="22"/>
-        </w:rPr>
-        <w:t>. If Client #1 wants to send a message to multiple users: the message from Client #1 is first received by the server, which then forwards the message to all clients connected to the same room.</w:t>
+        <w:t>One-to-many communication indicates messaging between multiple clients. If Client #1 wants to send a message to multiple users: the message from Client #1 is first received by the server, which then forwards the message to all clients connected to the same room.</w:t>
       </w:r>
     </w:p>
     <w:p>
@@ -3377,7 +3374,7 @@
           <w:szCs w:val="22"/>
         </w:rPr>
       </w:pPr>
-      <w:bookmarkStart w:id="8" w:name="_Toc26475027"/>
+      <w:bookmarkStart w:id="7" w:name="_Toc26475027"/>
       <w:r>
         <w:rPr>
           <w:rFonts w:ascii="Consolas" w:hAnsi="Consolas" w:cs="Consolas"/>
@@ -3386,7 +3383,7 @@
         </w:rPr>
         <w:t>Message Details</w:t>
       </w:r>
-      <w:bookmarkEnd w:id="8"/>
+      <w:bookmarkEnd w:id="7"/>
     </w:p>
     <w:p>
       <w:pPr>
@@ -3415,7 +3412,7 @@
           <w:szCs w:val="22"/>
         </w:rPr>
       </w:pPr>
-      <w:bookmarkStart w:id="9" w:name="_Toc26475028"/>
+      <w:bookmarkStart w:id="8" w:name="_Toc26475028"/>
       <w:r>
         <w:rPr>
           <w:rFonts w:ascii="Consolas" w:hAnsi="Consolas" w:cs="Consolas"/>
@@ -3424,7 +3421,7 @@
         </w:rPr>
         <w:t>Creating a Connection</w:t>
       </w:r>
-      <w:bookmarkEnd w:id="9"/>
+      <w:bookmarkEnd w:id="8"/>
     </w:p>
     <w:p/>
     <w:p>
@@ -3483,6 +3480,14 @@
           <w:sz w:val="22"/>
           <w:szCs w:val="22"/>
         </w:rPr>
+        <w:t>, username (default is HOST),</w:t>
+      </w:r>
+      <w:r>
+        <w:rPr>
+          <w:rFonts w:ascii="Consolas" w:hAnsi="Consolas" w:cs="Consolas"/>
+          <w:sz w:val="22"/>
+          <w:szCs w:val="22"/>
+        </w:rPr>
         <w:t xml:space="preserve"> and start the server. Once this is complete, clients can connect by running </w:t>
       </w:r>
       <w:proofErr w:type="spellStart"/>
@@ -3501,7 +3506,87 @@
           <w:sz w:val="22"/>
           <w:szCs w:val="22"/>
         </w:rPr>
-        <w:t>(), which will open a window to enter a username and host. This initiates a connection between the client and the central relaying server. At this point, clients can broadcast messages to all connected users. If a room is selected, the client can send messages to users connected to that room.</w:t>
+        <w:t xml:space="preserve">(), which will open a window to enter a </w:t>
+      </w:r>
+      <w:r>
+        <w:rPr>
+          <w:rFonts w:ascii="Consolas" w:hAnsi="Consolas" w:cs="Consolas"/>
+          <w:sz w:val="22"/>
+          <w:szCs w:val="22"/>
+        </w:rPr>
+        <w:t xml:space="preserve">valid port number, unique </w:t>
+      </w:r>
+      <w:r>
+        <w:rPr>
+          <w:rFonts w:ascii="Consolas" w:hAnsi="Consolas" w:cs="Consolas"/>
+          <w:sz w:val="22"/>
+          <w:szCs w:val="22"/>
+        </w:rPr>
+        <w:t>username</w:t>
+      </w:r>
+      <w:r>
+        <w:rPr>
+          <w:rFonts w:ascii="Consolas" w:hAnsi="Consolas" w:cs="Consolas"/>
+          <w:sz w:val="22"/>
+          <w:szCs w:val="22"/>
+        </w:rPr>
+        <w:t>,</w:t>
+      </w:r>
+      <w:r>
+        <w:rPr>
+          <w:rFonts w:ascii="Consolas" w:hAnsi="Consolas" w:cs="Consolas"/>
+          <w:sz w:val="22"/>
+          <w:szCs w:val="22"/>
+        </w:rPr>
+        <w:t xml:space="preserve"> and host</w:t>
+      </w:r>
+      <w:r>
+        <w:rPr>
+          <w:rFonts w:ascii="Consolas" w:hAnsi="Consolas" w:cs="Consolas"/>
+          <w:sz w:val="22"/>
+          <w:szCs w:val="22"/>
+        </w:rPr>
+        <w:t xml:space="preserve"> (default is localhost)</w:t>
+      </w:r>
+      <w:r>
+        <w:rPr>
+          <w:rFonts w:ascii="Consolas" w:hAnsi="Consolas" w:cs="Consolas"/>
+          <w:sz w:val="22"/>
+          <w:szCs w:val="22"/>
+        </w:rPr>
+        <w:t xml:space="preserve">. This initiates a connection between the client and the central relaying server. At this point, clients can broadcast messages to all connected users. If </w:t>
+      </w:r>
+      <w:r>
+        <w:rPr>
+          <w:rFonts w:ascii="Consolas" w:hAnsi="Consolas" w:cs="Consolas"/>
+          <w:sz w:val="22"/>
+          <w:szCs w:val="22"/>
+        </w:rPr>
+        <w:t>the client joins a room</w:t>
+      </w:r>
+      <w:r>
+        <w:rPr>
+          <w:rFonts w:ascii="Consolas" w:hAnsi="Consolas" w:cs="Consolas"/>
+          <w:sz w:val="22"/>
+          <w:szCs w:val="22"/>
+        </w:rPr>
+        <w:t xml:space="preserve">, the client can send messages to </w:t>
+      </w:r>
+      <w:r>
+        <w:rPr>
+          <w:rFonts w:ascii="Consolas" w:hAnsi="Consolas" w:cs="Consolas"/>
+          <w:sz w:val="22"/>
+          <w:szCs w:val="22"/>
+        </w:rPr>
+        <w:t xml:space="preserve">other </w:t>
+      </w:r>
+      <w:r>
+        <w:rPr>
+          <w:rFonts w:ascii="Consolas" w:hAnsi="Consolas" w:cs="Consolas"/>
+          <w:sz w:val="22"/>
+          <w:szCs w:val="22"/>
+        </w:rPr>
+        <w:t>users connected to that room.</w:t>
       </w:r>
     </w:p>
     <w:p/>
@@ -3519,7 +3604,7 @@
           <w:szCs w:val="22"/>
         </w:rPr>
       </w:pPr>
-      <w:bookmarkStart w:id="10" w:name="_Toc26475029"/>
+      <w:bookmarkStart w:id="9" w:name="_Toc26475029"/>
       <w:r>
         <w:rPr>
           <w:rFonts w:ascii="Consolas" w:hAnsi="Consolas" w:cs="Consolas"/>
@@ -3528,7 +3613,7 @@
         </w:rPr>
         <w:t>List Rooms</w:t>
       </w:r>
-      <w:bookmarkEnd w:id="10"/>
+      <w:bookmarkEnd w:id="9"/>
     </w:p>
     <w:p/>
     <w:p>
@@ -3571,7 +3656,7 @@
           <w:szCs w:val="22"/>
         </w:rPr>
       </w:pPr>
-      <w:bookmarkStart w:id="11" w:name="_Toc26475030"/>
+      <w:bookmarkStart w:id="10" w:name="_Toc26475030"/>
       <w:r>
         <w:rPr>
           <w:rFonts w:ascii="Consolas" w:hAnsi="Consolas" w:cs="Consolas"/>
@@ -3580,7 +3665,7 @@
         </w:rPr>
         <w:t>Create a Room</w:t>
       </w:r>
-      <w:bookmarkEnd w:id="11"/>
+      <w:bookmarkEnd w:id="10"/>
     </w:p>
     <w:p>
       <w:pPr>
@@ -3645,56 +3730,91 @@
           <w:sz w:val="22"/>
           <w:szCs w:val="22"/>
         </w:rPr>
-        <w:t xml:space="preserve">an action. Clients can create a room using the action word ‘create’ followed by the room number they wish to create. </w:t>
-      </w:r>
-      <w:r>
-        <w:rPr>
-          <w:rFonts w:ascii="Consolas" w:hAnsi="Consolas" w:cs="Consolas"/>
-          <w:sz w:val="22"/>
-          <w:szCs w:val="22"/>
-        </w:rPr>
-        <w:t xml:space="preserve">The server will display a message to confirm the client has successfully </w:t>
-      </w:r>
-      <w:r>
-        <w:rPr>
-          <w:rFonts w:ascii="Consolas" w:hAnsi="Consolas" w:cs="Consolas"/>
-          <w:sz w:val="22"/>
-          <w:szCs w:val="22"/>
-        </w:rPr>
-        <w:t>created</w:t>
-      </w:r>
-      <w:r>
-        <w:rPr>
-          <w:rFonts w:ascii="Consolas" w:hAnsi="Consolas" w:cs="Consolas"/>
-          <w:sz w:val="22"/>
-          <w:szCs w:val="22"/>
-        </w:rPr>
-        <w:t xml:space="preserve"> the room number specified.</w:t>
-      </w:r>
-    </w:p>
-    <w:p>
-      <w:pPr>
-        <w:rPr>
-          <w:rFonts w:ascii="Consolas" w:eastAsiaTheme="majorEastAsia" w:hAnsi="Consolas" w:cs="Consolas"/>
-          <w:color w:val="2F5496" w:themeColor="accent1" w:themeShade="BF"/>
-          <w:sz w:val="22"/>
-          <w:szCs w:val="22"/>
-        </w:rPr>
-      </w:pPr>
-    </w:p>
-    <w:p>
-      <w:pPr>
-        <w:rPr>
-          <w:rFonts w:ascii="Consolas" w:eastAsiaTheme="majorEastAsia" w:hAnsi="Consolas" w:cs="Consolas"/>
-          <w:color w:val="2F5496" w:themeColor="accent1" w:themeShade="BF"/>
-          <w:sz w:val="22"/>
-          <w:szCs w:val="22"/>
-        </w:rPr>
-      </w:pPr>
-      <w:r>
-        <w:rPr>
-          <w:rFonts w:ascii="Consolas" w:eastAsiaTheme="majorEastAsia" w:hAnsi="Consolas" w:cs="Consolas"/>
-          <w:color w:val="2F5496" w:themeColor="accent1" w:themeShade="BF"/>
+        <w:t xml:space="preserve">an action. Clients can create a room using the action word ‘create’ followed by the </w:t>
+      </w:r>
+      <w:r>
+        <w:rPr>
+          <w:rFonts w:ascii="Consolas" w:hAnsi="Consolas" w:cs="Consolas"/>
+          <w:sz w:val="22"/>
+          <w:szCs w:val="22"/>
+        </w:rPr>
+        <w:t>name of the room</w:t>
+      </w:r>
+      <w:r>
+        <w:rPr>
+          <w:rFonts w:ascii="Consolas" w:hAnsi="Consolas" w:cs="Consolas"/>
+          <w:sz w:val="22"/>
+          <w:szCs w:val="22"/>
+        </w:rPr>
+        <w:t xml:space="preserve"> they wish to create. </w:t>
+      </w:r>
+      <w:r>
+        <w:rPr>
+          <w:rFonts w:ascii="Consolas" w:hAnsi="Consolas" w:cs="Consolas"/>
+          <w:sz w:val="22"/>
+          <w:szCs w:val="22"/>
+        </w:rPr>
+        <w:t>Once created, t</w:t>
+      </w:r>
+      <w:r>
+        <w:rPr>
+          <w:rFonts w:ascii="Consolas" w:hAnsi="Consolas" w:cs="Consolas"/>
+          <w:sz w:val="22"/>
+          <w:szCs w:val="22"/>
+        </w:rPr>
+        <w:t xml:space="preserve">he </w:t>
+      </w:r>
+      <w:r>
+        <w:rPr>
+          <w:rFonts w:ascii="Consolas" w:hAnsi="Consolas" w:cs="Consolas"/>
+          <w:sz w:val="22"/>
+          <w:szCs w:val="22"/>
+        </w:rPr>
+        <w:t xml:space="preserve">client automatically joins the room, and the </w:t>
+      </w:r>
+      <w:r>
+        <w:rPr>
+          <w:rFonts w:ascii="Consolas" w:hAnsi="Consolas" w:cs="Consolas"/>
+          <w:sz w:val="22"/>
+          <w:szCs w:val="22"/>
+        </w:rPr>
+        <w:t>server will display a message to confirm the client has successfully created the room</w:t>
+      </w:r>
+      <w:r>
+        <w:rPr>
+          <w:rFonts w:ascii="Consolas" w:hAnsi="Consolas" w:cs="Consolas"/>
+          <w:sz w:val="22"/>
+          <w:szCs w:val="22"/>
+        </w:rPr>
+        <w:t>.</w:t>
+      </w:r>
+    </w:p>
+    <w:p>
+      <w:pPr>
+        <w:rPr>
+          <w:rFonts w:ascii="Consolas" w:eastAsiaTheme="majorEastAsia" w:hAnsi="Consolas" w:cs="Consolas"/>
+          <w:color w:val="7F7F7F" w:themeColor="text1" w:themeTint="80"/>
+          <w:sz w:val="22"/>
+          <w:szCs w:val="22"/>
+        </w:rPr>
+      </w:pPr>
+    </w:p>
+    <w:p>
+      <w:pPr>
+        <w:tabs>
+          <w:tab w:val="left" w:pos="2520"/>
+        </w:tabs>
+        <w:rPr>
+          <w:rFonts w:ascii="Consolas" w:eastAsiaTheme="majorEastAsia" w:hAnsi="Consolas" w:cs="Consolas"/>
+          <w:color w:val="595959" w:themeColor="text1" w:themeTint="A6"/>
+          <w:sz w:val="22"/>
+          <w:szCs w:val="22"/>
+        </w:rPr>
+      </w:pPr>
+      <w:r>
+        <w:rPr>
+          <w:rFonts w:ascii="Consolas" w:eastAsiaTheme="majorEastAsia" w:hAnsi="Consolas" w:cs="Consolas"/>
+          <w:color w:val="595959" w:themeColor="text1" w:themeTint="A6"/>
           <w:sz w:val="22"/>
           <w:szCs w:val="22"/>
         </w:rPr>
@@ -3703,17 +3823,20 @@
     </w:p>
     <w:p>
       <w:pPr>
-        <w:rPr>
-          <w:rFonts w:ascii="Consolas" w:eastAsiaTheme="majorEastAsia" w:hAnsi="Consolas" w:cs="Consolas"/>
-          <w:color w:val="2F5496" w:themeColor="accent1" w:themeShade="BF"/>
-          <w:sz w:val="22"/>
-          <w:szCs w:val="22"/>
-        </w:rPr>
-      </w:pPr>
-      <w:r>
-        <w:rPr>
-          <w:rFonts w:ascii="Consolas" w:eastAsiaTheme="majorEastAsia" w:hAnsi="Consolas" w:cs="Consolas"/>
-          <w:color w:val="2F5496" w:themeColor="accent1" w:themeShade="BF"/>
+        <w:tabs>
+          <w:tab w:val="left" w:pos="2520"/>
+        </w:tabs>
+        <w:rPr>
+          <w:rFonts w:ascii="Consolas" w:eastAsiaTheme="majorEastAsia" w:hAnsi="Consolas" w:cs="Consolas"/>
+          <w:color w:val="595959" w:themeColor="text1" w:themeTint="A6"/>
+          <w:sz w:val="22"/>
+          <w:szCs w:val="22"/>
+        </w:rPr>
+      </w:pPr>
+      <w:r>
+        <w:rPr>
+          <w:rFonts w:ascii="Consolas" w:eastAsiaTheme="majorEastAsia" w:hAnsi="Consolas" w:cs="Consolas"/>
+          <w:color w:val="595959" w:themeColor="text1" w:themeTint="A6"/>
           <w:sz w:val="22"/>
           <w:szCs w:val="22"/>
         </w:rPr>
@@ -3723,7 +3846,7 @@
       <w:r>
         <w:rPr>
           <w:rFonts w:ascii="Consolas" w:eastAsiaTheme="majorEastAsia" w:hAnsi="Consolas" w:cs="Consolas"/>
-          <w:color w:val="2F5496" w:themeColor="accent1" w:themeShade="BF"/>
+          <w:color w:val="595959" w:themeColor="text1" w:themeTint="A6"/>
           <w:sz w:val="22"/>
           <w:szCs w:val="22"/>
         </w:rPr>
@@ -3733,44 +3856,48 @@
       <w:r>
         <w:rPr>
           <w:rFonts w:ascii="Consolas" w:eastAsiaTheme="majorEastAsia" w:hAnsi="Consolas" w:cs="Consolas"/>
-          <w:color w:val="2F5496" w:themeColor="accent1" w:themeShade="BF"/>
-          <w:sz w:val="22"/>
-          <w:szCs w:val="22"/>
-        </w:rPr>
-        <w:t xml:space="preserve"> @</w:t>
-      </w:r>
-      <w:r>
-        <w:rPr>
-          <w:rFonts w:ascii="Consolas" w:eastAsiaTheme="majorEastAsia" w:hAnsi="Consolas" w:cs="Consolas"/>
-          <w:color w:val="2F5496" w:themeColor="accent1" w:themeShade="BF"/>
-          <w:sz w:val="22"/>
-          <w:szCs w:val="22"/>
-        </w:rPr>
-        <w:t>create</w:t>
-      </w:r>
-      <w:r>
-        <w:rPr>
-          <w:rFonts w:ascii="Consolas" w:eastAsiaTheme="majorEastAsia" w:hAnsi="Consolas" w:cs="Consolas"/>
-          <w:color w:val="2F5496" w:themeColor="accent1" w:themeShade="BF"/>
-          <w:sz w:val="22"/>
-          <w:szCs w:val="22"/>
-        </w:rPr>
-        <w:t>3</w:t>
-      </w:r>
-    </w:p>
-    <w:p>
-      <w:pPr>
-        <w:rPr>
-          <w:rFonts w:ascii="Consolas" w:eastAsiaTheme="majorEastAsia" w:hAnsi="Consolas" w:cs="Consolas"/>
-          <w:color w:val="2F5496" w:themeColor="accent1" w:themeShade="BF"/>
-          <w:sz w:val="22"/>
-          <w:szCs w:val="22"/>
-        </w:rPr>
-      </w:pPr>
-      <w:r>
-        <w:rPr>
-          <w:rFonts w:ascii="Consolas" w:eastAsiaTheme="majorEastAsia" w:hAnsi="Consolas" w:cs="Consolas"/>
-          <w:color w:val="2F5496" w:themeColor="accent1" w:themeShade="BF"/>
+          <w:color w:val="595959" w:themeColor="text1" w:themeTint="A6"/>
+          <w:sz w:val="22"/>
+          <w:szCs w:val="22"/>
+        </w:rPr>
+        <w:t xml:space="preserve"> @create</w:t>
+      </w:r>
+      <w:r>
+        <w:rPr>
+          <w:rFonts w:ascii="Consolas" w:eastAsiaTheme="majorEastAsia" w:hAnsi="Consolas" w:cs="Consolas"/>
+          <w:color w:val="595959" w:themeColor="text1" w:themeTint="A6"/>
+          <w:sz w:val="22"/>
+          <w:szCs w:val="22"/>
+        </w:rPr>
+        <w:t xml:space="preserve"> </w:t>
+      </w:r>
+      <w:r>
+        <w:rPr>
+          <w:rFonts w:ascii="Consolas" w:eastAsiaTheme="majorEastAsia" w:hAnsi="Consolas" w:cs="Consolas"/>
+          <w:i/>
+          <w:color w:val="595959" w:themeColor="text1" w:themeTint="A6"/>
+          <w:sz w:val="22"/>
+          <w:szCs w:val="22"/>
+        </w:rPr>
+        <w:t>&lt;room name&gt;</w:t>
+      </w:r>
+    </w:p>
+    <w:p>
+      <w:pPr>
+        <w:tabs>
+          <w:tab w:val="left" w:pos="2520"/>
+        </w:tabs>
+        <w:rPr>
+          <w:rFonts w:ascii="Consolas" w:eastAsiaTheme="majorEastAsia" w:hAnsi="Consolas" w:cs="Consolas"/>
+          <w:color w:val="595959" w:themeColor="text1" w:themeTint="A6"/>
+          <w:sz w:val="22"/>
+          <w:szCs w:val="22"/>
+        </w:rPr>
+      </w:pPr>
+      <w:r>
+        <w:rPr>
+          <w:rFonts w:ascii="Consolas" w:eastAsiaTheme="majorEastAsia" w:hAnsi="Consolas" w:cs="Consolas"/>
+          <w:color w:val="595959" w:themeColor="text1" w:themeTint="A6"/>
           <w:sz w:val="22"/>
           <w:szCs w:val="22"/>
         </w:rPr>
@@ -3780,7 +3907,7 @@
       <w:r>
         <w:rPr>
           <w:rFonts w:ascii="Consolas" w:eastAsiaTheme="majorEastAsia" w:hAnsi="Consolas" w:cs="Consolas"/>
-          <w:color w:val="2F5496" w:themeColor="accent1" w:themeShade="BF"/>
+          <w:color w:val="595959" w:themeColor="text1" w:themeTint="A6"/>
           <w:sz w:val="22"/>
           <w:szCs w:val="22"/>
         </w:rPr>
@@ -3790,29 +3917,78 @@
       <w:r>
         <w:rPr>
           <w:rFonts w:ascii="Consolas" w:eastAsiaTheme="majorEastAsia" w:hAnsi="Consolas" w:cs="Consolas"/>
-          <w:color w:val="2F5496" w:themeColor="accent1" w:themeShade="BF"/>
-          <w:sz w:val="22"/>
-          <w:szCs w:val="22"/>
-        </w:rPr>
-        <w:t xml:space="preserve"> You </w:t>
-      </w:r>
-      <w:r>
-        <w:rPr>
-          <w:rFonts w:ascii="Consolas" w:eastAsiaTheme="majorEastAsia" w:hAnsi="Consolas" w:cs="Consolas"/>
-          <w:color w:val="2F5496" w:themeColor="accent1" w:themeShade="BF"/>
-          <w:sz w:val="22"/>
-          <w:szCs w:val="22"/>
-        </w:rPr>
-        <w:t>have created</w:t>
-      </w:r>
-      <w:r>
-        <w:rPr>
-          <w:rFonts w:ascii="Consolas" w:eastAsiaTheme="majorEastAsia" w:hAnsi="Consolas" w:cs="Consolas"/>
-          <w:color w:val="2F5496" w:themeColor="accent1" w:themeShade="BF"/>
-          <w:sz w:val="22"/>
-          <w:szCs w:val="22"/>
-        </w:rPr>
-        <w:t xml:space="preserve"> room 3!</w:t>
+          <w:color w:val="595959" w:themeColor="text1" w:themeTint="A6"/>
+          <w:sz w:val="22"/>
+          <w:szCs w:val="22"/>
+        </w:rPr>
+        <w:t xml:space="preserve"> </w:t>
+      </w:r>
+      <w:r>
+        <w:rPr>
+          <w:rFonts w:ascii="Consolas" w:eastAsiaTheme="majorEastAsia" w:hAnsi="Consolas" w:cs="Consolas"/>
+          <w:color w:val="595959" w:themeColor="text1" w:themeTint="A6"/>
+          <w:sz w:val="22"/>
+          <w:szCs w:val="22"/>
+        </w:rPr>
+        <w:t xml:space="preserve">Room </w:t>
+      </w:r>
+      <w:r>
+        <w:rPr>
+          <w:rFonts w:ascii="Consolas" w:eastAsiaTheme="majorEastAsia" w:hAnsi="Consolas" w:cs="Consolas"/>
+          <w:i/>
+          <w:color w:val="595959" w:themeColor="text1" w:themeTint="A6"/>
+          <w:sz w:val="22"/>
+          <w:szCs w:val="22"/>
+        </w:rPr>
+        <w:t xml:space="preserve">&lt;room name&gt; </w:t>
+      </w:r>
+      <w:r>
+        <w:rPr>
+          <w:rFonts w:ascii="Consolas" w:eastAsiaTheme="majorEastAsia" w:hAnsi="Consolas" w:cs="Consolas"/>
+          <w:color w:val="595959" w:themeColor="text1" w:themeTint="A6"/>
+          <w:sz w:val="22"/>
+          <w:szCs w:val="22"/>
+        </w:rPr>
+        <w:t xml:space="preserve">has been created under id # </w:t>
+      </w:r>
+      <w:r>
+        <w:rPr>
+          <w:rFonts w:ascii="Consolas" w:eastAsiaTheme="majorEastAsia" w:hAnsi="Consolas" w:cs="Consolas"/>
+          <w:i/>
+          <w:color w:val="595959" w:themeColor="text1" w:themeTint="A6"/>
+          <w:sz w:val="22"/>
+          <w:szCs w:val="22"/>
+        </w:rPr>
+        <w:t>&lt;</w:t>
+      </w:r>
+      <w:r>
+        <w:rPr>
+          <w:rFonts w:ascii="Consolas" w:eastAsiaTheme="majorEastAsia" w:hAnsi="Consolas" w:cs="Consolas"/>
+          <w:i/>
+          <w:color w:val="595959" w:themeColor="text1" w:themeTint="A6"/>
+          <w:sz w:val="22"/>
+          <w:szCs w:val="22"/>
+        </w:rPr>
+        <w:t xml:space="preserve">room </w:t>
+      </w:r>
+      <w:r>
+        <w:rPr>
+          <w:rFonts w:ascii="Consolas" w:eastAsiaTheme="majorEastAsia" w:hAnsi="Consolas" w:cs="Consolas"/>
+          <w:i/>
+          <w:color w:val="595959" w:themeColor="text1" w:themeTint="A6"/>
+          <w:sz w:val="22"/>
+          <w:szCs w:val="22"/>
+        </w:rPr>
+        <w:t xml:space="preserve">id&gt; </w:t>
+      </w:r>
+      <w:r>
+        <w:rPr>
+          <w:rFonts w:ascii="Consolas" w:eastAsiaTheme="majorEastAsia" w:hAnsi="Consolas" w:cs="Consolas"/>
+          <w:color w:val="595959" w:themeColor="text1" w:themeTint="A6"/>
+          <w:sz w:val="22"/>
+          <w:szCs w:val="22"/>
+        </w:rPr>
+        <w:t>with you in it.</w:t>
       </w:r>
     </w:p>
     <w:p>
@@ -3839,16 +4015,17 @@
           <w:szCs w:val="22"/>
         </w:rPr>
       </w:pPr>
-      <w:bookmarkStart w:id="12" w:name="_Toc26475031"/>
-      <w:r>
-        <w:rPr>
-          <w:rFonts w:ascii="Consolas" w:hAnsi="Consolas" w:cs="Consolas"/>
-          <w:sz w:val="22"/>
-          <w:szCs w:val="22"/>
-        </w:rPr>
+      <w:bookmarkStart w:id="11" w:name="_Toc26475031"/>
+      <w:r>
+        <w:rPr>
+          <w:rFonts w:ascii="Consolas" w:hAnsi="Consolas" w:cs="Consolas"/>
+          <w:sz w:val="22"/>
+          <w:szCs w:val="22"/>
+        </w:rPr>
+        <w:lastRenderedPageBreak/>
         <w:t>Join a Room</w:t>
       </w:r>
-      <w:bookmarkEnd w:id="12"/>
+      <w:bookmarkEnd w:id="11"/>
     </w:p>
     <w:p/>
     <w:p>
@@ -3865,88 +4042,7 @@
           <w:sz w:val="22"/>
           <w:szCs w:val="22"/>
         </w:rPr>
-        <w:t xml:space="preserve">To </w:t>
-      </w:r>
-      <w:r>
-        <w:rPr>
-          <w:rFonts w:ascii="Consolas" w:hAnsi="Consolas" w:cs="Consolas"/>
-          <w:sz w:val="22"/>
-          <w:szCs w:val="22"/>
-        </w:rPr>
-        <w:t>join</w:t>
-      </w:r>
-      <w:r>
-        <w:rPr>
-          <w:rFonts w:ascii="Consolas" w:hAnsi="Consolas" w:cs="Consolas"/>
-          <w:sz w:val="22"/>
-          <w:szCs w:val="22"/>
-        </w:rPr>
-        <w:t xml:space="preserve"> a room, the client must enter a command. All commands are prefaced by the ‘@’ symbol, followed by an action. Clients can </w:t>
-      </w:r>
-      <w:r>
-        <w:rPr>
-          <w:rFonts w:ascii="Consolas" w:hAnsi="Consolas" w:cs="Consolas"/>
-          <w:sz w:val="22"/>
-          <w:szCs w:val="22"/>
-        </w:rPr>
-        <w:t>join</w:t>
-      </w:r>
-      <w:r>
-        <w:rPr>
-          <w:rFonts w:ascii="Consolas" w:hAnsi="Consolas" w:cs="Consolas"/>
-          <w:sz w:val="22"/>
-          <w:szCs w:val="22"/>
-        </w:rPr>
-        <w:t xml:space="preserve"> a room using the action word ‘</w:t>
-      </w:r>
-      <w:r>
-        <w:rPr>
-          <w:rFonts w:ascii="Consolas" w:hAnsi="Consolas" w:cs="Consolas"/>
-          <w:sz w:val="22"/>
-          <w:szCs w:val="22"/>
-        </w:rPr>
-        <w:t>join</w:t>
-      </w:r>
-      <w:r>
-        <w:rPr>
-          <w:rFonts w:ascii="Consolas" w:hAnsi="Consolas" w:cs="Consolas"/>
-          <w:sz w:val="22"/>
-          <w:szCs w:val="22"/>
-        </w:rPr>
-        <w:t xml:space="preserve">’ followed by the room number they wish to </w:t>
-      </w:r>
-      <w:r>
-        <w:rPr>
-          <w:rFonts w:ascii="Consolas" w:hAnsi="Consolas" w:cs="Consolas"/>
-          <w:sz w:val="22"/>
-          <w:szCs w:val="22"/>
-        </w:rPr>
-        <w:t>join</w:t>
-      </w:r>
-      <w:r>
-        <w:rPr>
-          <w:rFonts w:ascii="Consolas" w:hAnsi="Consolas" w:cs="Consolas"/>
-          <w:sz w:val="22"/>
-          <w:szCs w:val="22"/>
-        </w:rPr>
-        <w:t>.</w:t>
-      </w:r>
-      <w:r>
-        <w:rPr>
-          <w:rFonts w:ascii="Consolas" w:hAnsi="Consolas" w:cs="Consolas"/>
-          <w:sz w:val="22"/>
-          <w:szCs w:val="22"/>
-        </w:rPr>
-        <w:t xml:space="preserve"> The server </w:t>
-      </w:r>
-      <w:r>
-        <w:rPr>
-          <w:rFonts w:ascii="Consolas" w:hAnsi="Consolas" w:cs="Consolas"/>
-          <w:sz w:val="22"/>
-          <w:szCs w:val="22"/>
-        </w:rPr>
-        <w:lastRenderedPageBreak/>
-        <w:t>will display a message to confirm the client has been successfully added to the room number specified.</w:t>
+        <w:t>To join a room, the client must enter a command. All commands are prefaced by the ‘@’ symbol, followed by an action. Clients can join a room using the action word ‘join’ followed by the room number they wish to join. The server will display a message to confirm the client has been successfully added to the room number specified.</w:t>
       </w:r>
     </w:p>
     <w:p>
@@ -3963,15 +4059,15 @@
       <w:pPr>
         <w:rPr>
           <w:rFonts w:ascii="Consolas" w:eastAsiaTheme="majorEastAsia" w:hAnsi="Consolas" w:cs="Consolas"/>
-          <w:color w:val="2F5496" w:themeColor="accent1" w:themeShade="BF"/>
-          <w:sz w:val="22"/>
-          <w:szCs w:val="22"/>
-        </w:rPr>
-      </w:pPr>
-      <w:r>
-        <w:rPr>
-          <w:rFonts w:ascii="Consolas" w:eastAsiaTheme="majorEastAsia" w:hAnsi="Consolas" w:cs="Consolas"/>
-          <w:color w:val="2F5496" w:themeColor="accent1" w:themeShade="BF"/>
+          <w:color w:val="595959" w:themeColor="text1" w:themeTint="A6"/>
+          <w:sz w:val="22"/>
+          <w:szCs w:val="22"/>
+        </w:rPr>
+      </w:pPr>
+      <w:r>
+        <w:rPr>
+          <w:rFonts w:ascii="Consolas" w:eastAsiaTheme="majorEastAsia" w:hAnsi="Consolas" w:cs="Consolas"/>
+          <w:color w:val="595959" w:themeColor="text1" w:themeTint="A6"/>
           <w:sz w:val="22"/>
           <w:szCs w:val="22"/>
         </w:rPr>
@@ -3982,15 +4078,15 @@
       <w:pPr>
         <w:rPr>
           <w:rFonts w:ascii="Consolas" w:eastAsiaTheme="majorEastAsia" w:hAnsi="Consolas" w:cs="Consolas"/>
-          <w:color w:val="2F5496" w:themeColor="accent1" w:themeShade="BF"/>
-          <w:sz w:val="22"/>
-          <w:szCs w:val="22"/>
-        </w:rPr>
-      </w:pPr>
-      <w:r>
-        <w:rPr>
-          <w:rFonts w:ascii="Consolas" w:eastAsiaTheme="majorEastAsia" w:hAnsi="Consolas" w:cs="Consolas"/>
-          <w:color w:val="2F5496" w:themeColor="accent1" w:themeShade="BF"/>
+          <w:color w:val="595959" w:themeColor="text1" w:themeTint="A6"/>
+          <w:sz w:val="22"/>
+          <w:szCs w:val="22"/>
+        </w:rPr>
+      </w:pPr>
+      <w:r>
+        <w:rPr>
+          <w:rFonts w:ascii="Consolas" w:eastAsiaTheme="majorEastAsia" w:hAnsi="Consolas" w:cs="Consolas"/>
+          <w:color w:val="595959" w:themeColor="text1" w:themeTint="A6"/>
           <w:sz w:val="22"/>
           <w:szCs w:val="22"/>
         </w:rPr>
@@ -4000,7 +4096,7 @@
       <w:r>
         <w:rPr>
           <w:rFonts w:ascii="Consolas" w:eastAsiaTheme="majorEastAsia" w:hAnsi="Consolas" w:cs="Consolas"/>
-          <w:color w:val="2F5496" w:themeColor="accent1" w:themeShade="BF"/>
+          <w:color w:val="595959" w:themeColor="text1" w:themeTint="A6"/>
           <w:sz w:val="22"/>
           <w:szCs w:val="22"/>
         </w:rPr>
@@ -4010,26 +4106,45 @@
       <w:r>
         <w:rPr>
           <w:rFonts w:ascii="Consolas" w:eastAsiaTheme="majorEastAsia" w:hAnsi="Consolas" w:cs="Consolas"/>
-          <w:color w:val="2F5496" w:themeColor="accent1" w:themeShade="BF"/>
-          <w:sz w:val="22"/>
-          <w:szCs w:val="22"/>
-        </w:rPr>
-        <w:t xml:space="preserve"> @join3</w:t>
-      </w:r>
-    </w:p>
-    <w:p>
-      <w:pPr>
-        <w:rPr>
-          <w:rFonts w:ascii="Consolas" w:eastAsiaTheme="majorEastAsia" w:hAnsi="Consolas" w:cs="Consolas"/>
-          <w:color w:val="2F5496" w:themeColor="accent1" w:themeShade="BF"/>
-          <w:sz w:val="22"/>
-          <w:szCs w:val="22"/>
-        </w:rPr>
-      </w:pPr>
-      <w:r>
-        <w:rPr>
-          <w:rFonts w:ascii="Consolas" w:eastAsiaTheme="majorEastAsia" w:hAnsi="Consolas" w:cs="Consolas"/>
-          <w:color w:val="2F5496" w:themeColor="accent1" w:themeShade="BF"/>
+          <w:color w:val="595959" w:themeColor="text1" w:themeTint="A6"/>
+          <w:sz w:val="22"/>
+          <w:szCs w:val="22"/>
+        </w:rPr>
+        <w:t xml:space="preserve"> @join</w:t>
+      </w:r>
+      <w:r>
+        <w:rPr>
+          <w:rFonts w:ascii="Consolas" w:eastAsiaTheme="majorEastAsia" w:hAnsi="Consolas" w:cs="Consolas"/>
+          <w:color w:val="595959" w:themeColor="text1" w:themeTint="A6"/>
+          <w:sz w:val="22"/>
+          <w:szCs w:val="22"/>
+        </w:rPr>
+        <w:t xml:space="preserve"> </w:t>
+      </w:r>
+      <w:r>
+        <w:rPr>
+          <w:rFonts w:ascii="Consolas" w:eastAsiaTheme="majorEastAsia" w:hAnsi="Consolas" w:cs="Consolas"/>
+          <w:i/>
+          <w:color w:val="595959" w:themeColor="text1" w:themeTint="A6"/>
+          <w:sz w:val="22"/>
+          <w:szCs w:val="22"/>
+        </w:rPr>
+        <w:t>&lt;room id&gt;</w:t>
+      </w:r>
+    </w:p>
+    <w:p>
+      <w:pPr>
+        <w:rPr>
+          <w:rFonts w:ascii="Consolas" w:eastAsiaTheme="majorEastAsia" w:hAnsi="Consolas" w:cs="Consolas"/>
+          <w:color w:val="595959" w:themeColor="text1" w:themeTint="A6"/>
+          <w:sz w:val="22"/>
+          <w:szCs w:val="22"/>
+        </w:rPr>
+      </w:pPr>
+      <w:r>
+        <w:rPr>
+          <w:rFonts w:ascii="Consolas" w:eastAsiaTheme="majorEastAsia" w:hAnsi="Consolas" w:cs="Consolas"/>
+          <w:color w:val="595959" w:themeColor="text1" w:themeTint="A6"/>
           <w:sz w:val="22"/>
           <w:szCs w:val="22"/>
         </w:rPr>
@@ -4039,7 +4154,7 @@
       <w:r>
         <w:rPr>
           <w:rFonts w:ascii="Consolas" w:eastAsiaTheme="majorEastAsia" w:hAnsi="Consolas" w:cs="Consolas"/>
-          <w:color w:val="2F5496" w:themeColor="accent1" w:themeShade="BF"/>
+          <w:color w:val="595959" w:themeColor="text1" w:themeTint="A6"/>
           <w:sz w:val="22"/>
           <w:szCs w:val="22"/>
         </w:rPr>
@@ -4049,11 +4164,30 @@
       <w:r>
         <w:rPr>
           <w:rFonts w:ascii="Consolas" w:eastAsiaTheme="majorEastAsia" w:hAnsi="Consolas" w:cs="Consolas"/>
-          <w:color w:val="2F5496" w:themeColor="accent1" w:themeShade="BF"/>
-          <w:sz w:val="22"/>
-          <w:szCs w:val="22"/>
-        </w:rPr>
-        <w:t xml:space="preserve"> You have joined room 3!</w:t>
+          <w:color w:val="595959" w:themeColor="text1" w:themeTint="A6"/>
+          <w:sz w:val="22"/>
+          <w:szCs w:val="22"/>
+        </w:rPr>
+        <w:t xml:space="preserve"> You have joined room </w:t>
+      </w:r>
+      <w:r>
+        <w:rPr>
+          <w:rFonts w:ascii="Consolas" w:eastAsiaTheme="majorEastAsia" w:hAnsi="Consolas" w:cs="Consolas"/>
+          <w:i/>
+          <w:color w:val="595959" w:themeColor="text1" w:themeTint="A6"/>
+          <w:sz w:val="22"/>
+          <w:szCs w:val="22"/>
+        </w:rPr>
+        <w:t>&lt;room id&gt;</w:t>
+      </w:r>
+      <w:r>
+        <w:rPr>
+          <w:rFonts w:ascii="Consolas" w:eastAsiaTheme="majorEastAsia" w:hAnsi="Consolas" w:cs="Consolas"/>
+          <w:color w:val="595959" w:themeColor="text1" w:themeTint="A6"/>
+          <w:sz w:val="22"/>
+          <w:szCs w:val="22"/>
+        </w:rPr>
+        <w:t>!</w:t>
       </w:r>
     </w:p>
     <w:p>
@@ -4080,7 +4214,7 @@
           <w:szCs w:val="22"/>
         </w:rPr>
       </w:pPr>
-      <w:bookmarkStart w:id="13" w:name="_Toc26475032"/>
+      <w:bookmarkStart w:id="12" w:name="_Toc26475032"/>
       <w:r>
         <w:rPr>
           <w:rFonts w:ascii="Consolas" w:hAnsi="Consolas" w:cs="Consolas"/>
@@ -4089,7 +4223,7 @@
         </w:rPr>
         <w:t>Leave a Room</w:t>
       </w:r>
-      <w:bookmarkEnd w:id="13"/>
+      <w:bookmarkEnd w:id="12"/>
     </w:p>
     <w:p/>
     <w:p>
@@ -4106,71 +4240,7 @@
           <w:sz w:val="22"/>
           <w:szCs w:val="22"/>
         </w:rPr>
-        <w:t xml:space="preserve">To </w:t>
-      </w:r>
-      <w:r>
-        <w:rPr>
-          <w:rFonts w:ascii="Consolas" w:hAnsi="Consolas" w:cs="Consolas"/>
-          <w:sz w:val="22"/>
-          <w:szCs w:val="22"/>
-        </w:rPr>
-        <w:t>leave</w:t>
-      </w:r>
-      <w:r>
-        <w:rPr>
-          <w:rFonts w:ascii="Consolas" w:hAnsi="Consolas" w:cs="Consolas"/>
-          <w:sz w:val="22"/>
-          <w:szCs w:val="22"/>
-        </w:rPr>
-        <w:t xml:space="preserve"> a room, the client must enter a command. All commands are prefaced by the ‘@’ symbol, followed by an action. Clients can </w:t>
-      </w:r>
-      <w:r>
-        <w:rPr>
-          <w:rFonts w:ascii="Consolas" w:hAnsi="Consolas" w:cs="Consolas"/>
-          <w:sz w:val="22"/>
-          <w:szCs w:val="22"/>
-        </w:rPr>
-        <w:t>leave</w:t>
-      </w:r>
-      <w:r>
-        <w:rPr>
-          <w:rFonts w:ascii="Consolas" w:hAnsi="Consolas" w:cs="Consolas"/>
-          <w:sz w:val="22"/>
-          <w:szCs w:val="22"/>
-        </w:rPr>
-        <w:t xml:space="preserve"> a room using the action word ‘</w:t>
-      </w:r>
-      <w:r>
-        <w:rPr>
-          <w:rFonts w:ascii="Consolas" w:hAnsi="Consolas" w:cs="Consolas"/>
-          <w:sz w:val="22"/>
-          <w:szCs w:val="22"/>
-        </w:rPr>
-        <w:t>leave</w:t>
-      </w:r>
-      <w:r>
-        <w:rPr>
-          <w:rFonts w:ascii="Consolas" w:hAnsi="Consolas" w:cs="Consolas"/>
-          <w:sz w:val="22"/>
-          <w:szCs w:val="22"/>
-        </w:rPr>
-        <w:t xml:space="preserve">’ followed by the room number they wish to </w:t>
-      </w:r>
-      <w:r>
-        <w:rPr>
-          <w:rFonts w:ascii="Consolas" w:hAnsi="Consolas" w:cs="Consolas"/>
-          <w:sz w:val="22"/>
-          <w:szCs w:val="22"/>
-        </w:rPr>
-        <w:t>leave</w:t>
-      </w:r>
-      <w:r>
-        <w:rPr>
-          <w:rFonts w:ascii="Consolas" w:hAnsi="Consolas" w:cs="Consolas"/>
-          <w:sz w:val="22"/>
-          <w:szCs w:val="22"/>
-        </w:rPr>
-        <w:t>.</w:t>
+        <w:t>To leave a room, the client must enter a command. All commands are prefaced by the ‘@’ symbol, followed by an action. Clients can leave a room using the action word ‘leave’ followed by the room number they wish to leave.</w:t>
       </w:r>
     </w:p>
     <w:p/>
@@ -4178,15 +4248,15 @@
       <w:pPr>
         <w:rPr>
           <w:rFonts w:ascii="Consolas" w:eastAsiaTheme="majorEastAsia" w:hAnsi="Consolas" w:cs="Consolas"/>
-          <w:color w:val="2F5496" w:themeColor="accent1" w:themeShade="BF"/>
-          <w:sz w:val="22"/>
-          <w:szCs w:val="22"/>
-        </w:rPr>
-      </w:pPr>
-      <w:r>
-        <w:rPr>
-          <w:rFonts w:ascii="Consolas" w:eastAsiaTheme="majorEastAsia" w:hAnsi="Consolas" w:cs="Consolas"/>
-          <w:color w:val="2F5496" w:themeColor="accent1" w:themeShade="BF"/>
+          <w:color w:val="595959" w:themeColor="text1" w:themeTint="A6"/>
+          <w:sz w:val="22"/>
+          <w:szCs w:val="22"/>
+        </w:rPr>
+      </w:pPr>
+      <w:r>
+        <w:rPr>
+          <w:rFonts w:ascii="Consolas" w:eastAsiaTheme="majorEastAsia" w:hAnsi="Consolas" w:cs="Consolas"/>
+          <w:color w:val="595959" w:themeColor="text1" w:themeTint="A6"/>
           <w:sz w:val="22"/>
           <w:szCs w:val="22"/>
         </w:rPr>
@@ -4197,15 +4267,16 @@
       <w:pPr>
         <w:rPr>
           <w:rFonts w:ascii="Consolas" w:eastAsiaTheme="majorEastAsia" w:hAnsi="Consolas" w:cs="Consolas"/>
-          <w:color w:val="2F5496" w:themeColor="accent1" w:themeShade="BF"/>
-          <w:sz w:val="22"/>
-          <w:szCs w:val="22"/>
-        </w:rPr>
-      </w:pPr>
-      <w:r>
-        <w:rPr>
-          <w:rFonts w:ascii="Consolas" w:eastAsiaTheme="majorEastAsia" w:hAnsi="Consolas" w:cs="Consolas"/>
-          <w:color w:val="2F5496" w:themeColor="accent1" w:themeShade="BF"/>
+          <w:i/>
+          <w:color w:val="595959" w:themeColor="text1" w:themeTint="A6"/>
+          <w:sz w:val="22"/>
+          <w:szCs w:val="22"/>
+        </w:rPr>
+      </w:pPr>
+      <w:r>
+        <w:rPr>
+          <w:rFonts w:ascii="Consolas" w:eastAsiaTheme="majorEastAsia" w:hAnsi="Consolas" w:cs="Consolas"/>
+          <w:color w:val="595959" w:themeColor="text1" w:themeTint="A6"/>
           <w:sz w:val="22"/>
           <w:szCs w:val="22"/>
         </w:rPr>
@@ -4215,7 +4286,7 @@
       <w:r>
         <w:rPr>
           <w:rFonts w:ascii="Consolas" w:eastAsiaTheme="majorEastAsia" w:hAnsi="Consolas" w:cs="Consolas"/>
-          <w:color w:val="2F5496" w:themeColor="accent1" w:themeShade="BF"/>
+          <w:color w:val="595959" w:themeColor="text1" w:themeTint="A6"/>
           <w:sz w:val="22"/>
           <w:szCs w:val="22"/>
         </w:rPr>
@@ -4225,35 +4296,45 @@
       <w:r>
         <w:rPr>
           <w:rFonts w:ascii="Consolas" w:eastAsiaTheme="majorEastAsia" w:hAnsi="Consolas" w:cs="Consolas"/>
-          <w:color w:val="2F5496" w:themeColor="accent1" w:themeShade="BF"/>
-          <w:sz w:val="22"/>
-          <w:szCs w:val="22"/>
-        </w:rPr>
-        <w:t xml:space="preserve"> @</w:t>
-      </w:r>
-      <w:r>
-        <w:rPr>
-          <w:rFonts w:ascii="Consolas" w:eastAsiaTheme="majorEastAsia" w:hAnsi="Consolas" w:cs="Consolas"/>
-          <w:color w:val="2F5496" w:themeColor="accent1" w:themeShade="BF"/>
-          <w:sz w:val="22"/>
-          <w:szCs w:val="22"/>
-        </w:rPr>
-        <w:t>leave3</w:t>
-      </w:r>
-    </w:p>
-    <w:p>
-      <w:pPr>
-        <w:rPr>
-          <w:rFonts w:ascii="Consolas" w:eastAsiaTheme="majorEastAsia" w:hAnsi="Consolas" w:cs="Consolas"/>
-          <w:color w:val="2F5496" w:themeColor="accent1" w:themeShade="BF"/>
-          <w:sz w:val="22"/>
-          <w:szCs w:val="22"/>
-        </w:rPr>
-      </w:pPr>
-      <w:r>
-        <w:rPr>
-          <w:rFonts w:ascii="Consolas" w:eastAsiaTheme="majorEastAsia" w:hAnsi="Consolas" w:cs="Consolas"/>
-          <w:color w:val="2F5496" w:themeColor="accent1" w:themeShade="BF"/>
+          <w:color w:val="595959" w:themeColor="text1" w:themeTint="A6"/>
+          <w:sz w:val="22"/>
+          <w:szCs w:val="22"/>
+        </w:rPr>
+        <w:t xml:space="preserve"> @leave</w:t>
+      </w:r>
+      <w:r>
+        <w:rPr>
+          <w:rFonts w:ascii="Consolas" w:eastAsiaTheme="majorEastAsia" w:hAnsi="Consolas" w:cs="Consolas"/>
+          <w:color w:val="595959" w:themeColor="text1" w:themeTint="A6"/>
+          <w:sz w:val="22"/>
+          <w:szCs w:val="22"/>
+        </w:rPr>
+        <w:t xml:space="preserve"> </w:t>
+      </w:r>
+      <w:r>
+        <w:rPr>
+          <w:rFonts w:ascii="Consolas" w:eastAsiaTheme="majorEastAsia" w:hAnsi="Consolas" w:cs="Consolas"/>
+          <w:i/>
+          <w:color w:val="595959" w:themeColor="text1" w:themeTint="A6"/>
+          <w:sz w:val="22"/>
+          <w:szCs w:val="22"/>
+        </w:rPr>
+        <w:t>&lt;room id&gt;</w:t>
+      </w:r>
+    </w:p>
+    <w:p>
+      <w:pPr>
+        <w:rPr>
+          <w:rFonts w:ascii="Consolas" w:eastAsiaTheme="majorEastAsia" w:hAnsi="Consolas" w:cs="Consolas"/>
+          <w:color w:val="595959" w:themeColor="text1" w:themeTint="A6"/>
+          <w:sz w:val="22"/>
+          <w:szCs w:val="22"/>
+        </w:rPr>
+      </w:pPr>
+      <w:r>
+        <w:rPr>
+          <w:rFonts w:ascii="Consolas" w:eastAsiaTheme="majorEastAsia" w:hAnsi="Consolas" w:cs="Consolas"/>
+          <w:color w:val="595959" w:themeColor="text1" w:themeTint="A6"/>
           <w:sz w:val="22"/>
           <w:szCs w:val="22"/>
         </w:rPr>
@@ -4263,7 +4344,7 @@
       <w:r>
         <w:rPr>
           <w:rFonts w:ascii="Consolas" w:eastAsiaTheme="majorEastAsia" w:hAnsi="Consolas" w:cs="Consolas"/>
-          <w:color w:val="2F5496" w:themeColor="accent1" w:themeShade="BF"/>
+          <w:color w:val="595959" w:themeColor="text1" w:themeTint="A6"/>
           <w:sz w:val="22"/>
           <w:szCs w:val="22"/>
         </w:rPr>
@@ -4273,43 +4354,26 @@
       <w:r>
         <w:rPr>
           <w:rFonts w:ascii="Consolas" w:eastAsiaTheme="majorEastAsia" w:hAnsi="Consolas" w:cs="Consolas"/>
-          <w:color w:val="2F5496" w:themeColor="accent1" w:themeShade="BF"/>
-          <w:sz w:val="22"/>
-          <w:szCs w:val="22"/>
-        </w:rPr>
-        <w:t xml:space="preserve"> You have </w:t>
-      </w:r>
-      <w:r>
-        <w:rPr>
-          <w:rFonts w:ascii="Consolas" w:eastAsiaTheme="majorEastAsia" w:hAnsi="Consolas" w:cs="Consolas"/>
-          <w:color w:val="2F5496" w:themeColor="accent1" w:themeShade="BF"/>
-          <w:sz w:val="22"/>
-          <w:szCs w:val="22"/>
-        </w:rPr>
-        <w:t>left</w:t>
-      </w:r>
-      <w:r>
-        <w:rPr>
-          <w:rFonts w:ascii="Consolas" w:eastAsiaTheme="majorEastAsia" w:hAnsi="Consolas" w:cs="Consolas"/>
-          <w:color w:val="2F5496" w:themeColor="accent1" w:themeShade="BF"/>
-          <w:sz w:val="22"/>
-          <w:szCs w:val="22"/>
-        </w:rPr>
-        <w:t xml:space="preserve"> room </w:t>
-      </w:r>
-      <w:r>
-        <w:rPr>
-          <w:rFonts w:ascii="Consolas" w:eastAsiaTheme="majorEastAsia" w:hAnsi="Consolas" w:cs="Consolas"/>
-          <w:color w:val="2F5496" w:themeColor="accent1" w:themeShade="BF"/>
-          <w:sz w:val="22"/>
-          <w:szCs w:val="22"/>
-        </w:rPr>
-        <w:t>3</w:t>
-      </w:r>
-      <w:r>
-        <w:rPr>
-          <w:rFonts w:ascii="Consolas" w:eastAsiaTheme="majorEastAsia" w:hAnsi="Consolas" w:cs="Consolas"/>
-          <w:color w:val="2F5496" w:themeColor="accent1" w:themeShade="BF"/>
+          <w:color w:val="595959" w:themeColor="text1" w:themeTint="A6"/>
+          <w:sz w:val="22"/>
+          <w:szCs w:val="22"/>
+        </w:rPr>
+        <w:t xml:space="preserve"> You have left room </w:t>
+      </w:r>
+      <w:r>
+        <w:rPr>
+          <w:rFonts w:ascii="Consolas" w:eastAsiaTheme="majorEastAsia" w:hAnsi="Consolas" w:cs="Consolas"/>
+          <w:i/>
+          <w:color w:val="595959" w:themeColor="text1" w:themeTint="A6"/>
+          <w:sz w:val="22"/>
+          <w:szCs w:val="22"/>
+        </w:rPr>
+        <w:t>&lt;room id&gt;</w:t>
+      </w:r>
+      <w:r>
+        <w:rPr>
+          <w:rFonts w:ascii="Consolas" w:eastAsiaTheme="majorEastAsia" w:hAnsi="Consolas" w:cs="Consolas"/>
+          <w:color w:val="595959" w:themeColor="text1" w:themeTint="A6"/>
           <w:sz w:val="22"/>
           <w:szCs w:val="22"/>
         </w:rPr>
@@ -4341,7 +4405,7 @@
           <w:szCs w:val="22"/>
         </w:rPr>
       </w:pPr>
-      <w:bookmarkStart w:id="14" w:name="_Toc26475033"/>
+      <w:bookmarkStart w:id="13" w:name="_Toc26475033"/>
       <w:r>
         <w:rPr>
           <w:rFonts w:ascii="Consolas" w:hAnsi="Consolas" w:cs="Consolas"/>
@@ -4350,7 +4414,7 @@
         </w:rPr>
         <w:t>Broadcast a Message</w:t>
       </w:r>
-      <w:bookmarkEnd w:id="14"/>
+      <w:bookmarkEnd w:id="13"/>
     </w:p>
     <w:p/>
     <w:p>
@@ -4383,15 +4447,15 @@
       <w:pPr>
         <w:rPr>
           <w:rFonts w:ascii="Consolas" w:eastAsiaTheme="majorEastAsia" w:hAnsi="Consolas" w:cs="Consolas"/>
-          <w:color w:val="2F5496" w:themeColor="accent1" w:themeShade="BF"/>
-          <w:sz w:val="22"/>
-          <w:szCs w:val="22"/>
-        </w:rPr>
-      </w:pPr>
-      <w:r>
-        <w:rPr>
-          <w:rFonts w:ascii="Consolas" w:eastAsiaTheme="majorEastAsia" w:hAnsi="Consolas" w:cs="Consolas"/>
-          <w:color w:val="2F5496" w:themeColor="accent1" w:themeShade="BF"/>
+          <w:color w:val="595959" w:themeColor="text1" w:themeTint="A6"/>
+          <w:sz w:val="22"/>
+          <w:szCs w:val="22"/>
+        </w:rPr>
+      </w:pPr>
+      <w:r>
+        <w:rPr>
+          <w:rFonts w:ascii="Consolas" w:eastAsiaTheme="majorEastAsia" w:hAnsi="Consolas" w:cs="Consolas"/>
+          <w:color w:val="595959" w:themeColor="text1" w:themeTint="A6"/>
           <w:sz w:val="22"/>
           <w:szCs w:val="22"/>
         </w:rPr>
@@ -4402,15 +4466,15 @@
       <w:pPr>
         <w:rPr>
           <w:rFonts w:ascii="Consolas" w:eastAsiaTheme="majorEastAsia" w:hAnsi="Consolas" w:cs="Consolas"/>
-          <w:color w:val="2F5496" w:themeColor="accent1" w:themeShade="BF"/>
-          <w:sz w:val="22"/>
-          <w:szCs w:val="22"/>
-        </w:rPr>
-      </w:pPr>
-      <w:r>
-        <w:rPr>
-          <w:rFonts w:ascii="Consolas" w:eastAsiaTheme="majorEastAsia" w:hAnsi="Consolas" w:cs="Consolas"/>
-          <w:color w:val="2F5496" w:themeColor="accent1" w:themeShade="BF"/>
+          <w:color w:val="595959" w:themeColor="text1" w:themeTint="A6"/>
+          <w:sz w:val="22"/>
+          <w:szCs w:val="22"/>
+        </w:rPr>
+      </w:pPr>
+      <w:r>
+        <w:rPr>
+          <w:rFonts w:ascii="Consolas" w:eastAsiaTheme="majorEastAsia" w:hAnsi="Consolas" w:cs="Consolas"/>
+          <w:color w:val="595959" w:themeColor="text1" w:themeTint="A6"/>
           <w:sz w:val="22"/>
           <w:szCs w:val="22"/>
         </w:rPr>
@@ -4420,7 +4484,7 @@
       <w:r>
         <w:rPr>
           <w:rFonts w:ascii="Consolas" w:eastAsiaTheme="majorEastAsia" w:hAnsi="Consolas" w:cs="Consolas"/>
-          <w:color w:val="2F5496" w:themeColor="accent1" w:themeShade="BF"/>
+          <w:color w:val="595959" w:themeColor="text1" w:themeTint="A6"/>
           <w:sz w:val="22"/>
           <w:szCs w:val="22"/>
         </w:rPr>
@@ -4430,20 +4494,68 @@
       <w:r>
         <w:rPr>
           <w:rFonts w:ascii="Consolas" w:eastAsiaTheme="majorEastAsia" w:hAnsi="Consolas" w:cs="Consolas"/>
-          <w:color w:val="2F5496" w:themeColor="accent1" w:themeShade="BF"/>
-          <w:sz w:val="22"/>
-          <w:szCs w:val="22"/>
-        </w:rPr>
-        <w:t xml:space="preserve"> </w:t>
-      </w:r>
-      <w:r>
-        <w:rPr>
-          <w:rFonts w:ascii="Consolas" w:eastAsiaTheme="majorEastAsia" w:hAnsi="Consolas" w:cs="Consolas"/>
-          <w:color w:val="2F5496" w:themeColor="accent1" w:themeShade="BF"/>
-          <w:sz w:val="22"/>
-          <w:szCs w:val="22"/>
-        </w:rPr>
-        <w:t>Hello</w:t>
+          <w:color w:val="595959" w:themeColor="text1" w:themeTint="A6"/>
+          <w:sz w:val="22"/>
+          <w:szCs w:val="22"/>
+        </w:rPr>
+        <w:t xml:space="preserve"> Hello</w:t>
+      </w:r>
+      <w:r>
+        <w:rPr>
+          <w:rFonts w:ascii="Consolas" w:eastAsiaTheme="majorEastAsia" w:hAnsi="Consolas" w:cs="Consolas"/>
+          <w:color w:val="595959" w:themeColor="text1" w:themeTint="A6"/>
+          <w:sz w:val="22"/>
+          <w:szCs w:val="22"/>
+        </w:rPr>
+        <w:t>, all!</w:t>
+      </w:r>
+    </w:p>
+    <w:p>
+      <w:pPr>
+        <w:rPr>
+          <w:rFonts w:ascii="Consolas" w:eastAsiaTheme="majorEastAsia" w:hAnsi="Consolas" w:cs="Consolas"/>
+          <w:color w:val="595959" w:themeColor="text1" w:themeTint="A6"/>
+          <w:sz w:val="22"/>
+          <w:szCs w:val="22"/>
+        </w:rPr>
+      </w:pPr>
+      <w:r>
+        <w:rPr>
+          <w:rFonts w:ascii="Consolas" w:eastAsiaTheme="majorEastAsia" w:hAnsi="Consolas" w:cs="Consolas"/>
+          <w:i/>
+          <w:color w:val="595959" w:themeColor="text1" w:themeTint="A6"/>
+          <w:sz w:val="22"/>
+          <w:szCs w:val="22"/>
+        </w:rPr>
+        <w:t>&lt;username&gt;</w:t>
+      </w:r>
+      <w:r>
+        <w:rPr>
+          <w:rFonts w:ascii="Consolas" w:eastAsiaTheme="majorEastAsia" w:hAnsi="Consolas" w:cs="Consolas"/>
+          <w:color w:val="595959" w:themeColor="text1" w:themeTint="A6"/>
+          <w:sz w:val="22"/>
+          <w:szCs w:val="22"/>
+        </w:rPr>
+        <w:t xml:space="preserve"> (# </w:t>
+      </w:r>
+      <w:r>
+        <w:rPr>
+          <w:rFonts w:ascii="Consolas" w:eastAsiaTheme="majorEastAsia" w:hAnsi="Consolas" w:cs="Consolas"/>
+          <w:i/>
+          <w:color w:val="595959" w:themeColor="text1" w:themeTint="A6"/>
+          <w:sz w:val="22"/>
+          <w:szCs w:val="22"/>
+        </w:rPr>
+        <w:t>&lt;user id&gt;</w:t>
+      </w:r>
+      <w:r>
+        <w:rPr>
+          <w:rFonts w:ascii="Consolas" w:eastAsiaTheme="majorEastAsia" w:hAnsi="Consolas" w:cs="Consolas"/>
+          <w:color w:val="595959" w:themeColor="text1" w:themeTint="A6"/>
+          <w:sz w:val="22"/>
+          <w:szCs w:val="22"/>
+        </w:rPr>
+        <w:t>): Hello, all!</w:t>
       </w:r>
     </w:p>
     <w:p>
@@ -4469,7 +4581,7 @@
           <w:szCs w:val="22"/>
         </w:rPr>
       </w:pPr>
-      <w:bookmarkStart w:id="15" w:name="_Toc26475034"/>
+      <w:bookmarkStart w:id="14" w:name="_Toc26475034"/>
       <w:r>
         <w:rPr>
           <w:rFonts w:ascii="Consolas" w:hAnsi="Consolas" w:cs="Consolas"/>
@@ -4494,7 +4606,7 @@
         </w:rPr>
         <w:t>Message</w:t>
       </w:r>
-      <w:bookmarkEnd w:id="15"/>
+      <w:bookmarkEnd w:id="14"/>
     </w:p>
     <w:p/>
     <w:p>
@@ -4511,159 +4623,31 @@
           <w:sz w:val="22"/>
           <w:szCs w:val="22"/>
         </w:rPr>
-        <w:t xml:space="preserve">To </w:t>
-      </w:r>
-      <w:r>
-        <w:rPr>
-          <w:rFonts w:ascii="Consolas" w:hAnsi="Consolas" w:cs="Consolas"/>
-          <w:sz w:val="22"/>
-          <w:szCs w:val="22"/>
-        </w:rPr>
-        <w:t>send</w:t>
-      </w:r>
-      <w:r>
-        <w:rPr>
-          <w:rFonts w:ascii="Consolas" w:hAnsi="Consolas" w:cs="Consolas"/>
-          <w:sz w:val="22"/>
-          <w:szCs w:val="22"/>
-        </w:rPr>
-        <w:t xml:space="preserve"> a</w:t>
-      </w:r>
-      <w:r>
-        <w:rPr>
-          <w:rFonts w:ascii="Consolas" w:hAnsi="Consolas" w:cs="Consolas"/>
-          <w:sz w:val="22"/>
-          <w:szCs w:val="22"/>
-        </w:rPr>
-        <w:t xml:space="preserve"> public</w:t>
-      </w:r>
-      <w:r>
-        <w:rPr>
-          <w:rFonts w:ascii="Consolas" w:hAnsi="Consolas" w:cs="Consolas"/>
-          <w:sz w:val="22"/>
-          <w:szCs w:val="22"/>
-        </w:rPr>
-        <w:t xml:space="preserve"> message, the client must first establish a connection to the server</w:t>
-      </w:r>
-      <w:r>
-        <w:rPr>
-          <w:rFonts w:ascii="Consolas" w:hAnsi="Consolas" w:cs="Consolas"/>
-          <w:sz w:val="22"/>
-          <w:szCs w:val="22"/>
-        </w:rPr>
-        <w:t xml:space="preserve"> and join a room</w:t>
-      </w:r>
-      <w:r>
-        <w:rPr>
-          <w:rFonts w:ascii="Consolas" w:hAnsi="Consolas" w:cs="Consolas"/>
-          <w:sz w:val="22"/>
-          <w:szCs w:val="22"/>
-        </w:rPr>
-        <w:t xml:space="preserve">. </w:t>
-      </w:r>
-      <w:r>
-        <w:rPr>
-          <w:rFonts w:ascii="Consolas" w:hAnsi="Consolas" w:cs="Consolas"/>
-          <w:sz w:val="22"/>
-          <w:szCs w:val="22"/>
-        </w:rPr>
-        <w:t xml:space="preserve">Once this is established, the client can enter a command to send text to all other users connected to that room. </w:t>
-      </w:r>
-      <w:r>
-        <w:rPr>
-          <w:rFonts w:ascii="Consolas" w:hAnsi="Consolas" w:cs="Consolas"/>
-          <w:sz w:val="22"/>
-          <w:szCs w:val="22"/>
-        </w:rPr>
-        <w:t xml:space="preserve">All commands are prefaced by the ‘@’ symbol, followed by an action. Clients can </w:t>
-      </w:r>
-      <w:r>
-        <w:rPr>
-          <w:rFonts w:ascii="Consolas" w:hAnsi="Consolas" w:cs="Consolas"/>
-          <w:sz w:val="22"/>
-          <w:szCs w:val="22"/>
-        </w:rPr>
-        <w:t>send a public message to</w:t>
-      </w:r>
-      <w:r>
-        <w:rPr>
-          <w:rFonts w:ascii="Consolas" w:hAnsi="Consolas" w:cs="Consolas"/>
-          <w:sz w:val="22"/>
-          <w:szCs w:val="22"/>
-        </w:rPr>
-        <w:t xml:space="preserve"> a room </w:t>
-      </w:r>
-      <w:r>
-        <w:rPr>
-          <w:rFonts w:ascii="Consolas" w:hAnsi="Consolas" w:cs="Consolas"/>
-          <w:sz w:val="22"/>
-          <w:szCs w:val="22"/>
-        </w:rPr>
-        <w:t xml:space="preserve">by </w:t>
-      </w:r>
-      <w:r>
-        <w:rPr>
-          <w:rFonts w:ascii="Consolas" w:hAnsi="Consolas" w:cs="Consolas"/>
-          <w:sz w:val="22"/>
-          <w:szCs w:val="22"/>
-        </w:rPr>
-        <w:t>using the action word ‘</w:t>
-      </w:r>
-      <w:r>
-        <w:rPr>
-          <w:rFonts w:ascii="Consolas" w:hAnsi="Consolas" w:cs="Consolas"/>
-          <w:sz w:val="22"/>
-          <w:szCs w:val="22"/>
-        </w:rPr>
-        <w:t>room</w:t>
-      </w:r>
-      <w:r>
-        <w:rPr>
-          <w:rFonts w:ascii="Consolas" w:hAnsi="Consolas" w:cs="Consolas"/>
-          <w:sz w:val="22"/>
-          <w:szCs w:val="22"/>
-        </w:rPr>
-        <w:t xml:space="preserve">’ followed by the room number they wish to </w:t>
-      </w:r>
-      <w:r>
-        <w:rPr>
-          <w:rFonts w:ascii="Consolas" w:hAnsi="Consolas" w:cs="Consolas"/>
-          <w:sz w:val="22"/>
-          <w:szCs w:val="22"/>
-        </w:rPr>
-        <w:t>send a message to</w:t>
-      </w:r>
-      <w:r>
-        <w:rPr>
-          <w:rFonts w:ascii="Consolas" w:hAnsi="Consolas" w:cs="Consolas"/>
-          <w:sz w:val="22"/>
-          <w:szCs w:val="22"/>
-        </w:rPr>
-        <w:t>.</w:t>
-      </w:r>
-    </w:p>
-    <w:p>
-      <w:pPr>
-        <w:rPr>
-          <w:rFonts w:ascii="Consolas" w:hAnsi="Consolas" w:cs="Consolas"/>
-          <w:sz w:val="22"/>
-          <w:szCs w:val="22"/>
-        </w:rPr>
-      </w:pPr>
-    </w:p>
-    <w:p>
-      <w:pPr>
-        <w:rPr>
-          <w:rFonts w:ascii="Consolas" w:eastAsiaTheme="majorEastAsia" w:hAnsi="Consolas" w:cs="Consolas"/>
-          <w:color w:val="2F5496" w:themeColor="accent1" w:themeShade="BF"/>
-          <w:sz w:val="22"/>
-          <w:szCs w:val="22"/>
-        </w:rPr>
-      </w:pPr>
-      <w:r>
-        <w:rPr>
-          <w:rFonts w:ascii="Consolas" w:eastAsiaTheme="majorEastAsia" w:hAnsi="Consolas" w:cs="Consolas"/>
-          <w:color w:val="2F5496" w:themeColor="accent1" w:themeShade="BF"/>
+        <w:t>To send a public message, the client must first establish a connection to the server and join a room. Once this is established, the client can enter a command to send text to all other users connected to that room. All commands are prefaced by the ‘@’ symbol, followed by an action. Clients can send a public message to a room by using the action word ‘room’ followed by the room number they wish to send a message to.</w:t>
+      </w:r>
+    </w:p>
+    <w:p>
+      <w:pPr>
+        <w:rPr>
+          <w:rFonts w:ascii="Consolas" w:hAnsi="Consolas" w:cs="Consolas"/>
+          <w:sz w:val="22"/>
+          <w:szCs w:val="22"/>
+        </w:rPr>
+      </w:pPr>
+    </w:p>
+    <w:p>
+      <w:pPr>
+        <w:rPr>
+          <w:rFonts w:ascii="Consolas" w:eastAsiaTheme="majorEastAsia" w:hAnsi="Consolas" w:cs="Consolas"/>
+          <w:color w:val="595959" w:themeColor="text1" w:themeTint="A6"/>
+          <w:sz w:val="22"/>
+          <w:szCs w:val="22"/>
+        </w:rPr>
+      </w:pPr>
+      <w:r>
+        <w:rPr>
+          <w:rFonts w:ascii="Consolas" w:eastAsiaTheme="majorEastAsia" w:hAnsi="Consolas" w:cs="Consolas"/>
+          <w:color w:val="595959" w:themeColor="text1" w:themeTint="A6"/>
           <w:sz w:val="22"/>
           <w:szCs w:val="22"/>
         </w:rPr>
@@ -4674,15 +4658,15 @@
       <w:pPr>
         <w:rPr>
           <w:rFonts w:ascii="Consolas" w:eastAsiaTheme="majorEastAsia" w:hAnsi="Consolas" w:cs="Consolas"/>
-          <w:color w:val="2F5496" w:themeColor="accent1" w:themeShade="BF"/>
-          <w:sz w:val="22"/>
-          <w:szCs w:val="22"/>
-        </w:rPr>
-      </w:pPr>
-      <w:r>
-        <w:rPr>
-          <w:rFonts w:ascii="Consolas" w:eastAsiaTheme="majorEastAsia" w:hAnsi="Consolas" w:cs="Consolas"/>
-          <w:color w:val="2F5496" w:themeColor="accent1" w:themeShade="BF"/>
+          <w:color w:val="595959" w:themeColor="text1" w:themeTint="A6"/>
+          <w:sz w:val="22"/>
+          <w:szCs w:val="22"/>
+        </w:rPr>
+      </w:pPr>
+      <w:r>
+        <w:rPr>
+          <w:rFonts w:ascii="Consolas" w:eastAsiaTheme="majorEastAsia" w:hAnsi="Consolas" w:cs="Consolas"/>
+          <w:color w:val="595959" w:themeColor="text1" w:themeTint="A6"/>
           <w:sz w:val="22"/>
           <w:szCs w:val="22"/>
         </w:rPr>
@@ -4692,7 +4676,7 @@
       <w:r>
         <w:rPr>
           <w:rFonts w:ascii="Consolas" w:eastAsiaTheme="majorEastAsia" w:hAnsi="Consolas" w:cs="Consolas"/>
-          <w:color w:val="2F5496" w:themeColor="accent1" w:themeShade="BF"/>
+          <w:color w:val="595959" w:themeColor="text1" w:themeTint="A6"/>
           <w:sz w:val="22"/>
           <w:szCs w:val="22"/>
         </w:rPr>
@@ -4702,11 +4686,105 @@
       <w:r>
         <w:rPr>
           <w:rFonts w:ascii="Consolas" w:eastAsiaTheme="majorEastAsia" w:hAnsi="Consolas" w:cs="Consolas"/>
-          <w:color w:val="2F5496" w:themeColor="accent1" w:themeShade="BF"/>
-          <w:sz w:val="22"/>
-          <w:szCs w:val="22"/>
-        </w:rPr>
-        <w:t xml:space="preserve"> @room3 Hello</w:t>
+          <w:color w:val="595959" w:themeColor="text1" w:themeTint="A6"/>
+          <w:sz w:val="22"/>
+          <w:szCs w:val="22"/>
+        </w:rPr>
+        <w:t xml:space="preserve"> @room</w:t>
+      </w:r>
+      <w:r>
+        <w:rPr>
+          <w:rFonts w:ascii="Consolas" w:eastAsiaTheme="majorEastAsia" w:hAnsi="Consolas" w:cs="Consolas"/>
+          <w:color w:val="595959" w:themeColor="text1" w:themeTint="A6"/>
+          <w:sz w:val="22"/>
+          <w:szCs w:val="22"/>
+        </w:rPr>
+        <w:t xml:space="preserve"> </w:t>
+      </w:r>
+      <w:r>
+        <w:rPr>
+          <w:rFonts w:ascii="Consolas" w:eastAsiaTheme="majorEastAsia" w:hAnsi="Consolas" w:cs="Consolas"/>
+          <w:i/>
+          <w:color w:val="595959" w:themeColor="text1" w:themeTint="A6"/>
+          <w:sz w:val="22"/>
+          <w:szCs w:val="22"/>
+        </w:rPr>
+        <w:t>&lt;room id&gt;</w:t>
+      </w:r>
+      <w:r>
+        <w:rPr>
+          <w:rFonts w:ascii="Consolas" w:eastAsiaTheme="majorEastAsia" w:hAnsi="Consolas" w:cs="Consolas"/>
+          <w:color w:val="595959" w:themeColor="text1" w:themeTint="A6"/>
+          <w:sz w:val="22"/>
+          <w:szCs w:val="22"/>
+        </w:rPr>
+        <w:t xml:space="preserve"> Hello</w:t>
+      </w:r>
+      <w:r>
+        <w:rPr>
+          <w:rFonts w:ascii="Consolas" w:eastAsiaTheme="majorEastAsia" w:hAnsi="Consolas" w:cs="Consolas"/>
+          <w:color w:val="595959" w:themeColor="text1" w:themeTint="A6"/>
+          <w:sz w:val="22"/>
+          <w:szCs w:val="22"/>
+        </w:rPr>
+        <w:t>, room!</w:t>
+      </w:r>
+    </w:p>
+    <w:p>
+      <w:pPr>
+        <w:rPr>
+          <w:rFonts w:ascii="Consolas" w:eastAsiaTheme="majorEastAsia" w:hAnsi="Consolas" w:cs="Consolas"/>
+          <w:color w:val="595959" w:themeColor="text1" w:themeTint="A6"/>
+          <w:sz w:val="22"/>
+          <w:szCs w:val="22"/>
+        </w:rPr>
+      </w:pPr>
+      <w:r>
+        <w:rPr>
+          <w:rFonts w:ascii="Consolas" w:eastAsiaTheme="majorEastAsia" w:hAnsi="Consolas" w:cs="Consolas"/>
+          <w:i/>
+          <w:color w:val="595959" w:themeColor="text1" w:themeTint="A6"/>
+          <w:sz w:val="22"/>
+          <w:szCs w:val="22"/>
+        </w:rPr>
+        <w:t>&lt;username&gt;</w:t>
+      </w:r>
+      <w:r>
+        <w:rPr>
+          <w:rFonts w:ascii="Consolas" w:eastAsiaTheme="majorEastAsia" w:hAnsi="Consolas" w:cs="Consolas"/>
+          <w:color w:val="595959" w:themeColor="text1" w:themeTint="A6"/>
+          <w:sz w:val="22"/>
+          <w:szCs w:val="22"/>
+        </w:rPr>
+        <w:t xml:space="preserve"> (# </w:t>
+      </w:r>
+      <w:r>
+        <w:rPr>
+          <w:rFonts w:ascii="Consolas" w:eastAsiaTheme="majorEastAsia" w:hAnsi="Consolas" w:cs="Consolas"/>
+          <w:i/>
+          <w:color w:val="595959" w:themeColor="text1" w:themeTint="A6"/>
+          <w:sz w:val="22"/>
+          <w:szCs w:val="22"/>
+        </w:rPr>
+        <w:t>&lt;user id&gt;</w:t>
+      </w:r>
+      <w:r>
+        <w:rPr>
+          <w:rFonts w:ascii="Consolas" w:eastAsiaTheme="majorEastAsia" w:hAnsi="Consolas" w:cs="Consolas"/>
+          <w:color w:val="595959" w:themeColor="text1" w:themeTint="A6"/>
+          <w:sz w:val="22"/>
+          <w:szCs w:val="22"/>
+        </w:rPr>
+        <w:t>): Hello</w:t>
+      </w:r>
+      <w:r>
+        <w:rPr>
+          <w:rFonts w:ascii="Consolas" w:eastAsiaTheme="majorEastAsia" w:hAnsi="Consolas" w:cs="Consolas"/>
+          <w:color w:val="595959" w:themeColor="text1" w:themeTint="A6"/>
+          <w:sz w:val="22"/>
+          <w:szCs w:val="22"/>
+        </w:rPr>
+        <w:t>, room!</w:t>
       </w:r>
     </w:p>
     <w:p>
@@ -4733,7 +4811,7 @@
           <w:szCs w:val="22"/>
         </w:rPr>
       </w:pPr>
-      <w:bookmarkStart w:id="16" w:name="_Toc26475035"/>
+      <w:bookmarkStart w:id="15" w:name="_Toc26475035"/>
       <w:r>
         <w:rPr>
           <w:rFonts w:ascii="Consolas" w:hAnsi="Consolas" w:cs="Consolas"/>
@@ -4748,19 +4826,107 @@
           <w:sz w:val="22"/>
           <w:szCs w:val="22"/>
         </w:rPr>
-        <w:t>P</w:t>
-      </w:r>
-      <w:r>
-        <w:rPr>
-          <w:rFonts w:ascii="Consolas" w:hAnsi="Consolas" w:cs="Consolas"/>
-          <w:sz w:val="22"/>
-          <w:szCs w:val="22"/>
-        </w:rPr>
-        <w:t>rivate</w:t>
-      </w:r>
-      <w:r>
-        <w:rPr>
-          <w:rFonts w:ascii="Consolas" w:hAnsi="Consolas" w:cs="Consolas"/>
+        <w:t xml:space="preserve">Private </w:t>
+      </w:r>
+      <w:r>
+        <w:rPr>
+          <w:rFonts w:ascii="Consolas" w:hAnsi="Consolas" w:cs="Consolas"/>
+          <w:sz w:val="22"/>
+          <w:szCs w:val="22"/>
+        </w:rPr>
+        <w:t>Message</w:t>
+      </w:r>
+      <w:bookmarkEnd w:id="15"/>
+    </w:p>
+    <w:p/>
+    <w:p>
+      <w:pPr>
+        <w:rPr>
+          <w:rFonts w:ascii="Consolas" w:hAnsi="Consolas" w:cs="Consolas"/>
+          <w:sz w:val="22"/>
+          <w:szCs w:val="22"/>
+        </w:rPr>
+      </w:pPr>
+      <w:r>
+        <w:rPr>
+          <w:rFonts w:ascii="Consolas" w:hAnsi="Consolas" w:cs="Consolas"/>
+          <w:sz w:val="22"/>
+          <w:szCs w:val="22"/>
+        </w:rPr>
+        <w:lastRenderedPageBreak/>
+        <w:t>To send a private message, the client must first establish a connection to the server. Once this is established, the client can enter a command to send text to a specific user. All commands are prefaced by the ‘@’ symbol, followed by an action. Clients can send a private message to a user by using the action word ‘user’ followed by the user number they wish to send a message to.</w:t>
+      </w:r>
+    </w:p>
+    <w:p>
+      <w:pPr>
+        <w:rPr>
+          <w:rFonts w:ascii="Consolas" w:hAnsi="Consolas" w:cs="Consolas"/>
+          <w:sz w:val="22"/>
+          <w:szCs w:val="22"/>
+        </w:rPr>
+      </w:pPr>
+    </w:p>
+    <w:p>
+      <w:pPr>
+        <w:rPr>
+          <w:rFonts w:ascii="Consolas" w:eastAsiaTheme="majorEastAsia" w:hAnsi="Consolas" w:cs="Consolas"/>
+          <w:color w:val="595959" w:themeColor="text1" w:themeTint="A6"/>
+          <w:sz w:val="22"/>
+          <w:szCs w:val="22"/>
+        </w:rPr>
+      </w:pPr>
+      <w:r>
+        <w:rPr>
+          <w:rFonts w:ascii="Consolas" w:eastAsiaTheme="majorEastAsia" w:hAnsi="Consolas" w:cs="Consolas"/>
+          <w:color w:val="595959" w:themeColor="text1" w:themeTint="A6"/>
+          <w:sz w:val="22"/>
+          <w:szCs w:val="22"/>
+        </w:rPr>
+        <w:t>Example:</w:t>
+      </w:r>
+    </w:p>
+    <w:p>
+      <w:pPr>
+        <w:rPr>
+          <w:rFonts w:ascii="Consolas" w:eastAsiaTheme="majorEastAsia" w:hAnsi="Consolas" w:cs="Consolas"/>
+          <w:color w:val="595959" w:themeColor="text1" w:themeTint="A6"/>
+          <w:sz w:val="22"/>
+          <w:szCs w:val="22"/>
+        </w:rPr>
+      </w:pPr>
+      <w:r>
+        <w:rPr>
+          <w:rFonts w:ascii="Consolas" w:eastAsiaTheme="majorEastAsia" w:hAnsi="Consolas" w:cs="Consolas"/>
+          <w:color w:val="595959" w:themeColor="text1" w:themeTint="A6"/>
+          <w:sz w:val="22"/>
+          <w:szCs w:val="22"/>
+        </w:rPr>
+        <w:t>&lt;client</w:t>
+      </w:r>
+      <w:proofErr w:type="gramStart"/>
+      <w:r>
+        <w:rPr>
+          <w:rFonts w:ascii="Consolas" w:eastAsiaTheme="majorEastAsia" w:hAnsi="Consolas" w:cs="Consolas"/>
+          <w:color w:val="595959" w:themeColor="text1" w:themeTint="A6"/>
+          <w:sz w:val="22"/>
+          <w:szCs w:val="22"/>
+        </w:rPr>
+        <w:t>&gt; :</w:t>
+      </w:r>
+      <w:proofErr w:type="gramEnd"/>
+      <w:r>
+        <w:rPr>
+          <w:rFonts w:ascii="Consolas" w:eastAsiaTheme="majorEastAsia" w:hAnsi="Consolas" w:cs="Consolas"/>
+          <w:color w:val="595959" w:themeColor="text1" w:themeTint="A6"/>
+          <w:sz w:val="22"/>
+          <w:szCs w:val="22"/>
+        </w:rPr>
+        <w:t xml:space="preserve"> @user</w:t>
+      </w:r>
+      <w:r>
+        <w:rPr>
+          <w:rFonts w:ascii="Consolas" w:eastAsiaTheme="majorEastAsia" w:hAnsi="Consolas" w:cs="Consolas"/>
+          <w:color w:val="595959" w:themeColor="text1" w:themeTint="A6"/>
           <w:sz w:val="22"/>
           <w:szCs w:val="22"/>
         </w:rPr>
@@ -4768,239 +4934,110 @@
       </w:r>
       <w:r>
         <w:rPr>
-          <w:rFonts w:ascii="Consolas" w:hAnsi="Consolas" w:cs="Consolas"/>
-          <w:sz w:val="22"/>
-          <w:szCs w:val="22"/>
-        </w:rPr>
-        <w:t>Message</w:t>
-      </w:r>
+          <w:rFonts w:ascii="Consolas" w:eastAsiaTheme="majorEastAsia" w:hAnsi="Consolas" w:cs="Consolas"/>
+          <w:i/>
+          <w:color w:val="595959" w:themeColor="text1" w:themeTint="A6"/>
+          <w:sz w:val="22"/>
+          <w:szCs w:val="22"/>
+        </w:rPr>
+        <w:t>&lt;user id&gt;</w:t>
+      </w:r>
+      <w:r>
+        <w:rPr>
+          <w:rFonts w:ascii="Consolas" w:eastAsiaTheme="majorEastAsia" w:hAnsi="Consolas" w:cs="Consolas"/>
+          <w:color w:val="595959" w:themeColor="text1" w:themeTint="A6"/>
+          <w:sz w:val="22"/>
+          <w:szCs w:val="22"/>
+        </w:rPr>
+        <w:t xml:space="preserve"> Hello</w:t>
+      </w:r>
+      <w:r>
+        <w:rPr>
+          <w:rFonts w:ascii="Consolas" w:eastAsiaTheme="majorEastAsia" w:hAnsi="Consolas" w:cs="Consolas"/>
+          <w:color w:val="595959" w:themeColor="text1" w:themeTint="A6"/>
+          <w:sz w:val="22"/>
+          <w:szCs w:val="22"/>
+        </w:rPr>
+        <w:t>, user!</w:t>
+      </w:r>
+    </w:p>
+    <w:p>
+      <w:pPr>
+        <w:rPr>
+          <w:rFonts w:ascii="Consolas" w:eastAsiaTheme="majorEastAsia" w:hAnsi="Consolas" w:cs="Consolas"/>
+          <w:color w:val="595959" w:themeColor="text1" w:themeTint="A6"/>
+          <w:sz w:val="22"/>
+          <w:szCs w:val="22"/>
+        </w:rPr>
+      </w:pPr>
+      <w:r>
+        <w:rPr>
+          <w:rFonts w:ascii="Consolas" w:eastAsiaTheme="majorEastAsia" w:hAnsi="Consolas" w:cs="Consolas"/>
+          <w:i/>
+          <w:color w:val="595959" w:themeColor="text1" w:themeTint="A6"/>
+          <w:sz w:val="22"/>
+          <w:szCs w:val="22"/>
+        </w:rPr>
+        <w:t>&lt;username&gt;</w:t>
+      </w:r>
+      <w:r>
+        <w:rPr>
+          <w:rFonts w:ascii="Consolas" w:eastAsiaTheme="majorEastAsia" w:hAnsi="Consolas" w:cs="Consolas"/>
+          <w:color w:val="595959" w:themeColor="text1" w:themeTint="A6"/>
+          <w:sz w:val="22"/>
+          <w:szCs w:val="22"/>
+        </w:rPr>
+        <w:t xml:space="preserve"> (# </w:t>
+      </w:r>
+      <w:r>
+        <w:rPr>
+          <w:rFonts w:ascii="Consolas" w:eastAsiaTheme="majorEastAsia" w:hAnsi="Consolas" w:cs="Consolas"/>
+          <w:i/>
+          <w:color w:val="595959" w:themeColor="text1" w:themeTint="A6"/>
+          <w:sz w:val="22"/>
+          <w:szCs w:val="22"/>
+        </w:rPr>
+        <w:t>&lt;user id&gt;</w:t>
+      </w:r>
+      <w:r>
+        <w:rPr>
+          <w:rFonts w:ascii="Consolas" w:eastAsiaTheme="majorEastAsia" w:hAnsi="Consolas" w:cs="Consolas"/>
+          <w:color w:val="595959" w:themeColor="text1" w:themeTint="A6"/>
+          <w:sz w:val="22"/>
+          <w:szCs w:val="22"/>
+        </w:rPr>
+        <w:t xml:space="preserve">): Hello, </w:t>
+      </w:r>
+      <w:r>
+        <w:rPr>
+          <w:rFonts w:ascii="Consolas" w:eastAsiaTheme="majorEastAsia" w:hAnsi="Consolas" w:cs="Consolas"/>
+          <w:color w:val="595959" w:themeColor="text1" w:themeTint="A6"/>
+          <w:sz w:val="22"/>
+          <w:szCs w:val="22"/>
+        </w:rPr>
+        <w:t>user</w:t>
+      </w:r>
+      <w:r>
+        <w:rPr>
+          <w:rFonts w:ascii="Consolas" w:eastAsiaTheme="majorEastAsia" w:hAnsi="Consolas" w:cs="Consolas"/>
+          <w:color w:val="595959" w:themeColor="text1" w:themeTint="A6"/>
+          <w:sz w:val="22"/>
+          <w:szCs w:val="22"/>
+        </w:rPr>
+        <w:t>!</w:t>
+      </w:r>
+    </w:p>
+    <w:p>
+      <w:pPr>
+        <w:rPr>
+          <w:rFonts w:ascii="Consolas" w:eastAsiaTheme="majorEastAsia" w:hAnsi="Consolas" w:cs="Consolas"/>
+          <w:color w:val="2F5496" w:themeColor="accent1" w:themeShade="BF"/>
+          <w:sz w:val="22"/>
+          <w:szCs w:val="22"/>
+        </w:rPr>
+      </w:pPr>
+      <w:bookmarkStart w:id="16" w:name="_GoBack"/>
       <w:bookmarkEnd w:id="16"/>
-    </w:p>
-    <w:p/>
-    <w:p>
-      <w:pPr>
-        <w:rPr>
-          <w:rFonts w:ascii="Consolas" w:hAnsi="Consolas" w:cs="Consolas"/>
-          <w:sz w:val="22"/>
-          <w:szCs w:val="22"/>
-        </w:rPr>
-      </w:pPr>
-      <w:r>
-        <w:rPr>
-          <w:rFonts w:ascii="Consolas" w:hAnsi="Consolas" w:cs="Consolas"/>
-          <w:sz w:val="22"/>
-          <w:szCs w:val="22"/>
-        </w:rPr>
-        <w:t>To send a p</w:t>
-      </w:r>
-      <w:r>
-        <w:rPr>
-          <w:rFonts w:ascii="Consolas" w:hAnsi="Consolas" w:cs="Consolas"/>
-          <w:sz w:val="22"/>
-          <w:szCs w:val="22"/>
-        </w:rPr>
-        <w:t>rivate</w:t>
-      </w:r>
-      <w:r>
-        <w:rPr>
-          <w:rFonts w:ascii="Consolas" w:hAnsi="Consolas" w:cs="Consolas"/>
-          <w:sz w:val="22"/>
-          <w:szCs w:val="22"/>
-        </w:rPr>
-        <w:t xml:space="preserve"> message, the client must first establish a connection to the serve</w:t>
-      </w:r>
-      <w:r>
-        <w:rPr>
-          <w:rFonts w:ascii="Consolas" w:hAnsi="Consolas" w:cs="Consolas"/>
-          <w:sz w:val="22"/>
-          <w:szCs w:val="22"/>
-        </w:rPr>
-        <w:t>r</w:t>
-      </w:r>
-      <w:r>
-        <w:rPr>
-          <w:rFonts w:ascii="Consolas" w:hAnsi="Consolas" w:cs="Consolas"/>
-          <w:sz w:val="22"/>
-          <w:szCs w:val="22"/>
-        </w:rPr>
-        <w:t xml:space="preserve">. Once this is established, the client can enter a command to send text to </w:t>
-      </w:r>
-      <w:r>
-        <w:rPr>
-          <w:rFonts w:ascii="Consolas" w:hAnsi="Consolas" w:cs="Consolas"/>
-          <w:sz w:val="22"/>
-          <w:szCs w:val="22"/>
-        </w:rPr>
-        <w:t>a specific user</w:t>
-      </w:r>
-      <w:r>
-        <w:rPr>
-          <w:rFonts w:ascii="Consolas" w:hAnsi="Consolas" w:cs="Consolas"/>
-          <w:sz w:val="22"/>
-          <w:szCs w:val="22"/>
-        </w:rPr>
-        <w:t xml:space="preserve">. All commands are prefaced by the ‘@’ symbol, followed by an action. Clients can send a </w:t>
-      </w:r>
-      <w:r>
-        <w:rPr>
-          <w:rFonts w:ascii="Consolas" w:hAnsi="Consolas" w:cs="Consolas"/>
-          <w:sz w:val="22"/>
-          <w:szCs w:val="22"/>
-        </w:rPr>
-        <w:t>private</w:t>
-      </w:r>
-      <w:r>
-        <w:rPr>
-          <w:rFonts w:ascii="Consolas" w:hAnsi="Consolas" w:cs="Consolas"/>
-          <w:sz w:val="22"/>
-          <w:szCs w:val="22"/>
-        </w:rPr>
-        <w:t xml:space="preserve"> message to a </w:t>
-      </w:r>
-      <w:r>
-        <w:rPr>
-          <w:rFonts w:ascii="Consolas" w:hAnsi="Consolas" w:cs="Consolas"/>
-          <w:sz w:val="22"/>
-          <w:szCs w:val="22"/>
-        </w:rPr>
-        <w:t>user</w:t>
-      </w:r>
-      <w:r>
-        <w:rPr>
-          <w:rFonts w:ascii="Consolas" w:hAnsi="Consolas" w:cs="Consolas"/>
-          <w:sz w:val="22"/>
-          <w:szCs w:val="22"/>
-        </w:rPr>
-        <w:t xml:space="preserve"> by using the action word ‘</w:t>
-      </w:r>
-      <w:r>
-        <w:rPr>
-          <w:rFonts w:ascii="Consolas" w:hAnsi="Consolas" w:cs="Consolas"/>
-          <w:sz w:val="22"/>
-          <w:szCs w:val="22"/>
-        </w:rPr>
-        <w:t>user</w:t>
-      </w:r>
-      <w:r>
-        <w:rPr>
-          <w:rFonts w:ascii="Consolas" w:hAnsi="Consolas" w:cs="Consolas"/>
-          <w:sz w:val="22"/>
-          <w:szCs w:val="22"/>
-        </w:rPr>
-        <w:t xml:space="preserve">’ followed by the </w:t>
-      </w:r>
-      <w:r>
-        <w:rPr>
-          <w:rFonts w:ascii="Consolas" w:hAnsi="Consolas" w:cs="Consolas"/>
-          <w:sz w:val="22"/>
-          <w:szCs w:val="22"/>
-        </w:rPr>
-        <w:t>user</w:t>
-      </w:r>
-      <w:r>
-        <w:rPr>
-          <w:rFonts w:ascii="Consolas" w:hAnsi="Consolas" w:cs="Consolas"/>
-          <w:sz w:val="22"/>
-          <w:szCs w:val="22"/>
-        </w:rPr>
-        <w:t xml:space="preserve"> number they wish to send a message to.</w:t>
-      </w:r>
-    </w:p>
-    <w:p>
-      <w:pPr>
-        <w:rPr>
-          <w:rFonts w:ascii="Consolas" w:hAnsi="Consolas" w:cs="Consolas"/>
-          <w:sz w:val="22"/>
-          <w:szCs w:val="22"/>
-        </w:rPr>
-      </w:pPr>
-    </w:p>
-    <w:p>
-      <w:pPr>
-        <w:rPr>
-          <w:rFonts w:ascii="Consolas" w:eastAsiaTheme="majorEastAsia" w:hAnsi="Consolas" w:cs="Consolas"/>
-          <w:color w:val="2F5496" w:themeColor="accent1" w:themeShade="BF"/>
-          <w:sz w:val="22"/>
-          <w:szCs w:val="22"/>
-        </w:rPr>
-      </w:pPr>
-      <w:r>
-        <w:rPr>
-          <w:rFonts w:ascii="Consolas" w:eastAsiaTheme="majorEastAsia" w:hAnsi="Consolas" w:cs="Consolas"/>
-          <w:color w:val="2F5496" w:themeColor="accent1" w:themeShade="BF"/>
-          <w:sz w:val="22"/>
-          <w:szCs w:val="22"/>
-        </w:rPr>
-        <w:t>Example:</w:t>
-      </w:r>
-    </w:p>
-    <w:p>
-      <w:pPr>
-        <w:rPr>
-          <w:rFonts w:ascii="Consolas" w:eastAsiaTheme="majorEastAsia" w:hAnsi="Consolas" w:cs="Consolas"/>
-          <w:color w:val="2F5496" w:themeColor="accent1" w:themeShade="BF"/>
-          <w:sz w:val="22"/>
-          <w:szCs w:val="22"/>
-        </w:rPr>
-      </w:pPr>
-      <w:r>
-        <w:rPr>
-          <w:rFonts w:ascii="Consolas" w:eastAsiaTheme="majorEastAsia" w:hAnsi="Consolas" w:cs="Consolas"/>
-          <w:color w:val="2F5496" w:themeColor="accent1" w:themeShade="BF"/>
-          <w:sz w:val="22"/>
-          <w:szCs w:val="22"/>
-        </w:rPr>
-        <w:lastRenderedPageBreak/>
-        <w:t>&lt;client</w:t>
-      </w:r>
-      <w:proofErr w:type="gramStart"/>
-      <w:r>
-        <w:rPr>
-          <w:rFonts w:ascii="Consolas" w:eastAsiaTheme="majorEastAsia" w:hAnsi="Consolas" w:cs="Consolas"/>
-          <w:color w:val="2F5496" w:themeColor="accent1" w:themeShade="BF"/>
-          <w:sz w:val="22"/>
-          <w:szCs w:val="22"/>
-        </w:rPr>
-        <w:t>&gt; :</w:t>
-      </w:r>
-      <w:proofErr w:type="gramEnd"/>
-      <w:r>
-        <w:rPr>
-          <w:rFonts w:ascii="Consolas" w:eastAsiaTheme="majorEastAsia" w:hAnsi="Consolas" w:cs="Consolas"/>
-          <w:color w:val="2F5496" w:themeColor="accent1" w:themeShade="BF"/>
-          <w:sz w:val="22"/>
-          <w:szCs w:val="22"/>
-        </w:rPr>
-        <w:t xml:space="preserve"> @</w:t>
-      </w:r>
-      <w:r>
-        <w:rPr>
-          <w:rFonts w:ascii="Consolas" w:eastAsiaTheme="majorEastAsia" w:hAnsi="Consolas" w:cs="Consolas"/>
-          <w:color w:val="2F5496" w:themeColor="accent1" w:themeShade="BF"/>
-          <w:sz w:val="22"/>
-          <w:szCs w:val="22"/>
-        </w:rPr>
-        <w:t>user2</w:t>
-      </w:r>
-      <w:r>
-        <w:rPr>
-          <w:rFonts w:ascii="Consolas" w:eastAsiaTheme="majorEastAsia" w:hAnsi="Consolas" w:cs="Consolas"/>
-          <w:color w:val="2F5496" w:themeColor="accent1" w:themeShade="BF"/>
-          <w:sz w:val="22"/>
-          <w:szCs w:val="22"/>
-        </w:rPr>
-        <w:t xml:space="preserve"> Hello</w:t>
-      </w:r>
-    </w:p>
-    <w:p>
-      <w:pPr>
-        <w:rPr>
-          <w:rFonts w:ascii="Consolas" w:eastAsiaTheme="majorEastAsia" w:hAnsi="Consolas" w:cs="Consolas"/>
-          <w:color w:val="2F5496" w:themeColor="accent1" w:themeShade="BF"/>
-          <w:sz w:val="22"/>
-          <w:szCs w:val="22"/>
-        </w:rPr>
-      </w:pPr>
     </w:p>
     <w:p>
       <w:pPr>
@@ -5328,6 +5365,11 @@
         <w:docPartUnique/>
       </w:docPartObj>
     </w:sdtPr>
+    <w:sdtEndPr>
+      <w:rPr>
+        <w:rStyle w:val="PageNumber"/>
+      </w:rPr>
+    </w:sdtEndPr>
     <w:sdtContent>
       <w:p>
         <w:pPr>
@@ -5403,6 +5445,11 @@
           <w:docPartUnique/>
         </w:docPartObj>
       </w:sdtPr>
+      <w:sdtEndPr>
+        <w:rPr>
+          <w:rStyle w:val="PageNumber"/>
+        </w:rPr>
+      </w:sdtEndPr>
       <w:sdtContent>
         <w:r>
           <w:rPr>
@@ -8371,7 +8418,7 @@
 </file>
 
 <file path=customXml/itemProps1.xml><?xml version="1.0" encoding="utf-8"?>
-<ds:datastoreItem xmlns:ds="http://schemas.openxmlformats.org/officeDocument/2006/customXml" ds:itemID="{7DCE2778-649A-4344-84F0-D0BC784D4B2A}">
+<ds:datastoreItem xmlns:ds="http://schemas.openxmlformats.org/officeDocument/2006/customXml" ds:itemID="{CC86A08A-013A-3446-A36B-AA0728DE5516}">
   <ds:schemaRefs>
     <ds:schemaRef ds:uri="http://schemas.openxmlformats.org/officeDocument/2006/bibliography"/>
   </ds:schemaRefs>

</xml_diff>